<commit_message>
2nd update to thesis
</commit_message>
<xml_diff>
--- a/Thesis.docx
+++ b/Thesis.docx
@@ -4,19 +4,226 @@
   <w:body>
     <w:p>
       <w:pPr>
-        <w:rPr>
+        <w:jc w:val="center"/>
+        <w:rPr>
+          <w:rFonts w:cs="DejaVu Sans"/>
+          <w:b/>
           <w:sz w:val="36"/>
           <w:szCs w:val="36"/>
         </w:rPr>
       </w:pPr>
-      <w:r>
-        <w:rPr>
+      <w:bookmarkStart w:id="0" w:name="_GoBack"/>
+      <w:bookmarkEnd w:id="0"/>
+      <w:r>
+        <w:rPr>
+          <w:rFonts w:cs="DejaVu Sans"/>
+          <w:b/>
           <w:sz w:val="36"/>
           <w:szCs w:val="36"/>
         </w:rPr>
         <w:t>Visualisation and Simulation of the Nao Robot using ROS</w:t>
       </w:r>
     </w:p>
+    <w:p>
+      <w:pPr>
+        <w:spacing w:after="1278"/>
+        <w:ind w:right="18"/>
+        <w:jc w:val="center"/>
+        <w:rPr>
+          <w:sz w:val="36"/>
+          <w:szCs w:val="36"/>
+        </w:rPr>
+      </w:pPr>
+      <w:r>
+        <w:rPr>
+          <w:rFonts w:eastAsia="DejaVu Sans" w:cs="DejaVu Sans"/>
+          <w:b/>
+          <w:sz w:val="36"/>
+          <w:szCs w:val="36"/>
+        </w:rPr>
+        <w:t>John O’Keeffe</w:t>
+      </w:r>
+    </w:p>
+    <w:p>
+      <w:pPr>
+        <w:spacing w:after="11" w:line="250" w:lineRule="auto"/>
+        <w:ind w:left="1382" w:right="1390" w:hanging="10"/>
+        <w:jc w:val="center"/>
+        <w:rPr>
+          <w:sz w:val="28"/>
+        </w:rPr>
+      </w:pPr>
+      <w:r>
+        <w:rPr>
+          <w:sz w:val="28"/>
+        </w:rPr>
+        <w:t>Final Year Project – 2016</w:t>
+      </w:r>
+    </w:p>
+    <w:p>
+      <w:pPr>
+        <w:spacing w:after="11" w:line="250" w:lineRule="auto"/>
+        <w:ind w:left="1382" w:right="1390" w:hanging="10"/>
+        <w:jc w:val="center"/>
+      </w:pPr>
+      <w:r>
+        <w:rPr>
+          <w:rFonts w:ascii="DejaVu Sans" w:eastAsia="DejaVu Sans" w:hAnsi="DejaVu Sans" w:cs="DejaVu Sans"/>
+          <w:b/>
+          <w:color w:val="FF0000"/>
+          <w:sz w:val="28"/>
+        </w:rPr>
+        <w:t xml:space="preserve"> </w:t>
+      </w:r>
+      <w:r>
+        <w:rPr>
+          <w:sz w:val="28"/>
+        </w:rPr>
+        <w:t>B.Sc. Single Honours in</w:t>
+      </w:r>
+    </w:p>
+    <w:p>
+      <w:pPr>
+        <w:spacing w:after="569" w:line="250" w:lineRule="auto"/>
+        <w:ind w:left="10" w:hanging="10"/>
+        <w:jc w:val="center"/>
+      </w:pPr>
+      <w:r>
+        <w:rPr>
+          <w:sz w:val="28"/>
+        </w:rPr>
+        <w:t>Computer Science and Software Engineering</w:t>
+      </w:r>
+    </w:p>
+    <w:p>
+      <w:pPr>
+        <w:spacing w:after="980"/>
+        <w:ind w:left="2832"/>
+      </w:pPr>
+      <w:r>
+        <w:rPr>
+          <w:noProof/>
+          <w:lang w:eastAsia="en-IE"/>
+        </w:rPr>
+        <w:drawing>
+          <wp:inline distT="0" distB="0" distL="0" distR="0" wp14:anchorId="5258091C" wp14:editId="166258A8">
+            <wp:extent cx="2075180" cy="932180"/>
+            <wp:effectExtent l="0" t="0" r="0" b="0"/>
+            <wp:docPr id="942" name="Picture 942"/>
+            <wp:cNvGraphicFramePr/>
+            <a:graphic xmlns:a="http://schemas.openxmlformats.org/drawingml/2006/main">
+              <a:graphicData uri="http://schemas.openxmlformats.org/drawingml/2006/picture">
+                <pic:pic xmlns:pic="http://schemas.openxmlformats.org/drawingml/2006/picture">
+                  <pic:nvPicPr>
+                    <pic:cNvPr id="942" name="Picture 942"/>
+                    <pic:cNvPicPr/>
+                  </pic:nvPicPr>
+                  <pic:blipFill>
+                    <a:blip r:embed="rId5"/>
+                    <a:stretch>
+                      <a:fillRect/>
+                    </a:stretch>
+                  </pic:blipFill>
+                  <pic:spPr>
+                    <a:xfrm>
+                      <a:off x="0" y="0"/>
+                      <a:ext cx="2075180" cy="932180"/>
+                    </a:xfrm>
+                    <a:prstGeom prst="rect">
+                      <a:avLst/>
+                    </a:prstGeom>
+                  </pic:spPr>
+                </pic:pic>
+              </a:graphicData>
+            </a:graphic>
+          </wp:inline>
+        </w:drawing>
+      </w:r>
+    </w:p>
+    <w:p>
+      <w:pPr>
+        <w:spacing w:after="11" w:line="250" w:lineRule="auto"/>
+        <w:ind w:left="10" w:right="26" w:hanging="10"/>
+        <w:jc w:val="center"/>
+      </w:pPr>
+      <w:r>
+        <w:rPr>
+          <w:sz w:val="28"/>
+        </w:rPr>
+        <w:t>Department of Computer Science</w:t>
+      </w:r>
+    </w:p>
+    <w:p>
+      <w:pPr>
+        <w:spacing w:after="11" w:line="250" w:lineRule="auto"/>
+        <w:ind w:left="10" w:right="21" w:hanging="10"/>
+        <w:jc w:val="center"/>
+      </w:pPr>
+      <w:r>
+        <w:rPr>
+          <w:sz w:val="28"/>
+        </w:rPr>
+        <w:t>Maynooth University</w:t>
+      </w:r>
+    </w:p>
+    <w:p>
+      <w:pPr>
+        <w:spacing w:after="11" w:line="250" w:lineRule="auto"/>
+        <w:ind w:left="10" w:right="25" w:hanging="10"/>
+        <w:jc w:val="center"/>
+      </w:pPr>
+      <w:r>
+        <w:rPr>
+          <w:sz w:val="28"/>
+        </w:rPr>
+        <w:t>Maynooth, Co. Kildare</w:t>
+      </w:r>
+    </w:p>
+    <w:p>
+      <w:pPr>
+        <w:spacing w:after="1233" w:line="250" w:lineRule="auto"/>
+        <w:ind w:left="10" w:right="16" w:hanging="10"/>
+        <w:jc w:val="center"/>
+      </w:pPr>
+      <w:r>
+        <w:rPr>
+          <w:sz w:val="28"/>
+        </w:rPr>
+        <w:t>Ireland</w:t>
+      </w:r>
+    </w:p>
+    <w:p>
+      <w:pPr>
+        <w:spacing w:after="3"/>
+        <w:ind w:left="10" w:right="28" w:hanging="10"/>
+        <w:jc w:val="center"/>
+      </w:pPr>
+      <w:r>
+        <w:t>A thesis submitted in partial fulfilment of the requirements for the B.Sc.</w:t>
+      </w:r>
+    </w:p>
+    <w:p>
+      <w:pPr>
+        <w:ind w:left="222" w:right="17"/>
+        <w:jc w:val="center"/>
+      </w:pPr>
+      <w:r>
+        <w:t>Single Honours in Computer Science and Software Engineering.</w:t>
+      </w:r>
+    </w:p>
+    <w:p>
+      <w:pPr>
+        <w:spacing w:after="590"/>
+        <w:ind w:right="22"/>
+        <w:jc w:val="center"/>
+      </w:pPr>
+      <w:r>
+        <w:rPr>
+          <w:sz w:val="24"/>
+        </w:rPr>
+        <w:t>Supervisor: John McDonald</w:t>
+      </w:r>
+    </w:p>
     <w:p/>
     <w:p>
       <w:pPr>
@@ -25,102 +232,14 @@
           <w:szCs w:val="28"/>
         </w:rPr>
       </w:pPr>
-      <w:r>
+    </w:p>
+    <w:p>
+      <w:pPr>
         <w:rPr>
           <w:sz w:val="28"/>
           <w:szCs w:val="28"/>
         </w:rPr>
-        <w:t>Abstract</w:t>
-      </w:r>
-    </w:p>
-    <w:p>
-      <w:pPr>
-        <w:jc w:val="both"/>
-      </w:pPr>
-      <w:r>
-        <w:t>The below thesis outlines the investigation into</w:t>
-      </w:r>
-      <w:r>
-        <w:t xml:space="preserve"> the viability of</w:t>
-      </w:r>
-      <w:r>
-        <w:t xml:space="preserve"> the</w:t>
-      </w:r>
-      <w:r>
-        <w:t xml:space="preserve"> R</w:t>
-      </w:r>
-      <w:r>
-        <w:t xml:space="preserve">obot </w:t>
-      </w:r>
-      <w:r>
-        <w:t>O</w:t>
-      </w:r>
-      <w:r>
-        <w:t xml:space="preserve">perating </w:t>
-      </w:r>
-      <w:r>
-        <w:t>S</w:t>
-      </w:r>
-      <w:r>
-        <w:t>ystem</w:t>
-      </w:r>
-      <w:r>
-        <w:t xml:space="preserve"> for use with</w:t>
-      </w:r>
-      <w:r>
-        <w:t xml:space="preserve"> the</w:t>
-      </w:r>
-      <w:r>
-        <w:t xml:space="preserve"> Aldebaran</w:t>
-      </w:r>
-      <w:r>
-        <w:t xml:space="preserve"> Nao robots by Maynooth University’s RoboCup team RoboEireann.</w:t>
-      </w:r>
-      <w:r>
-        <w:t xml:space="preserve"> T</w:t>
-      </w:r>
-      <w:r>
-        <w:t xml:space="preserve">he current state of the </w:t>
-      </w:r>
-      <w:r>
-        <w:t>RoboEireann system is discussed</w:t>
-      </w:r>
-      <w:r>
-        <w:t xml:space="preserve"> with regards to its disadvantages, and what ROS could possibly do better. To</w:t>
-      </w:r>
-      <w:r>
-        <w:t xml:space="preserve"> </w:t>
-      </w:r>
-      <w:r>
-        <w:t>address this problem, ROS</w:t>
-      </w:r>
-      <w:r>
-        <w:t xml:space="preserve"> is used to solve the problem of localisation, which is a common problem in RoboCup, and indeed for robotics in general.</w:t>
-      </w:r>
-      <w:r>
-        <w:t xml:space="preserve"> The robot is connected to ROS running on the computer, and an ARToolkit ROS package is used to localise the robot using AR</w:t>
-      </w:r>
-      <w:r>
-        <w:t xml:space="preserve"> t</w:t>
-      </w:r>
-      <w:r>
-        <w:t>ags. This is semi-successful. While the robot could localise successfully upon seeing an AR tag,</w:t>
-      </w:r>
-      <w:r>
-        <w:t xml:space="preserve"> the driver connecting ROS to the Nao only works when the Nao is running the software it is initially installed with. RoboEireann’s robots run on different code</w:t>
-      </w:r>
-      <w:r>
-        <w:t>, which is</w:t>
-      </w:r>
-      <w:r>
-        <w:t xml:space="preserve"> developed around RoboCup’s requirements.</w:t>
-      </w:r>
-      <w:r>
-        <w:t xml:space="preserve"> </w:t>
-      </w:r>
-      <w:r>
-        <w:t xml:space="preserve">This led to the conclusion that for ROS to be applicable in a RoboCup context, a driver would have to be written specifically for the RoboEireann codebase. However, the modularity of the ROS framework, as well as it’s interoperability with the robotics research community, would make writing this driver a worthwhile endeavour. </w:t>
-      </w:r>
+      </w:pPr>
     </w:p>
     <w:p>
       <w:pPr>
@@ -129,11 +248,285 @@
           <w:szCs w:val="28"/>
         </w:rPr>
       </w:pPr>
-      <w:r>
+    </w:p>
+    <w:p>
+      <w:pPr>
         <w:rPr>
           <w:sz w:val="28"/>
           <w:szCs w:val="28"/>
         </w:rPr>
+      </w:pPr>
+    </w:p>
+    <w:p>
+      <w:pPr>
+        <w:rPr>
+          <w:sz w:val="28"/>
+          <w:szCs w:val="28"/>
+        </w:rPr>
+      </w:pPr>
+    </w:p>
+    <w:p>
+      <w:pPr>
+        <w:rPr>
+          <w:sz w:val="28"/>
+          <w:szCs w:val="28"/>
+        </w:rPr>
+      </w:pPr>
+      <w:r>
+        <w:rPr>
+          <w:sz w:val="28"/>
+          <w:szCs w:val="28"/>
+        </w:rPr>
+        <w:lastRenderedPageBreak/>
+        <w:t>Abstract</w:t>
+      </w:r>
+    </w:p>
+    <w:p>
+      <w:pPr>
+        <w:jc w:val="both"/>
+      </w:pPr>
+      <w:r>
+        <w:t>The below thesis outlines the investigation into</w:t>
+      </w:r>
+      <w:r>
+        <w:t xml:space="preserve"> the viability of</w:t>
+      </w:r>
+      <w:r>
+        <w:t xml:space="preserve"> the</w:t>
+      </w:r>
+      <w:r>
+        <w:t xml:space="preserve"> R</w:t>
+      </w:r>
+      <w:r>
+        <w:t xml:space="preserve">obot </w:t>
+      </w:r>
+      <w:r>
+        <w:t>O</w:t>
+      </w:r>
+      <w:r>
+        <w:t xml:space="preserve">perating </w:t>
+      </w:r>
+      <w:r>
+        <w:t>S</w:t>
+      </w:r>
+      <w:r>
+        <w:t>ystem</w:t>
+      </w:r>
+      <w:r>
+        <w:t xml:space="preserve"> for use with</w:t>
+      </w:r>
+      <w:r>
+        <w:t xml:space="preserve"> the</w:t>
+      </w:r>
+      <w:r>
+        <w:t xml:space="preserve"> Aldebaran</w:t>
+      </w:r>
+      <w:r>
+        <w:t xml:space="preserve"> Nao robots by Maynooth University’s RoboCup team RoboEireann.</w:t>
+      </w:r>
+      <w:r>
+        <w:t xml:space="preserve"> T</w:t>
+      </w:r>
+      <w:r>
+        <w:t xml:space="preserve">he current state of the </w:t>
+      </w:r>
+      <w:r>
+        <w:t>RoboEireann system is discussed</w:t>
+      </w:r>
+      <w:r>
+        <w:t xml:space="preserve"> with regards to its disadvantages, and what ROS could possibly do better. To</w:t>
+      </w:r>
+      <w:r>
+        <w:t xml:space="preserve"> </w:t>
+      </w:r>
+      <w:r>
+        <w:t>address this problem, ROS</w:t>
+      </w:r>
+      <w:r>
+        <w:t xml:space="preserve"> is used to solve the problem of localisation, which is a common problem in RoboCup, and indeed for robotics in general.</w:t>
+      </w:r>
+      <w:r>
+        <w:t xml:space="preserve"> The robot is connected to ROS running on the computer, and an ARToolkit ROS package is used to localise the robot using AR</w:t>
+      </w:r>
+      <w:r>
+        <w:t xml:space="preserve"> t</w:t>
+      </w:r>
+      <w:r>
+        <w:t>ags. This is semi-successful. While the robot could localise successfully upon seeing an AR tag,</w:t>
+      </w:r>
+      <w:r>
+        <w:t xml:space="preserve"> the driver connecting ROS to the Nao only works when the Nao is running the software it is initially installed with. RoboEireann’s robots run on different code</w:t>
+      </w:r>
+      <w:r>
+        <w:t>, which is</w:t>
+      </w:r>
+      <w:r>
+        <w:t xml:space="preserve"> developed around RoboCup’s requirements.</w:t>
+      </w:r>
+      <w:r>
+        <w:t xml:space="preserve"> </w:t>
+      </w:r>
+      <w:r>
+        <w:t xml:space="preserve">This led to the conclusion that for ROS to be applicable in a RoboCup context, a driver would have to be written specifically for the RoboEireann codebase. However, the modularity of the ROS framework, as well as it’s interoperability with the robotics research community, would make writing this driver a worthwhile endeavour. </w:t>
+      </w:r>
+    </w:p>
+    <w:p>
+      <w:pPr>
+        <w:rPr>
+          <w:sz w:val="28"/>
+          <w:szCs w:val="28"/>
+        </w:rPr>
+      </w:pPr>
+    </w:p>
+    <w:p>
+      <w:pPr>
+        <w:rPr>
+          <w:sz w:val="28"/>
+          <w:szCs w:val="28"/>
+        </w:rPr>
+      </w:pPr>
+    </w:p>
+    <w:p>
+      <w:pPr>
+        <w:rPr>
+          <w:sz w:val="28"/>
+          <w:szCs w:val="28"/>
+        </w:rPr>
+      </w:pPr>
+    </w:p>
+    <w:p>
+      <w:pPr>
+        <w:rPr>
+          <w:sz w:val="28"/>
+          <w:szCs w:val="28"/>
+        </w:rPr>
+      </w:pPr>
+    </w:p>
+    <w:p>
+      <w:pPr>
+        <w:rPr>
+          <w:sz w:val="28"/>
+          <w:szCs w:val="28"/>
+        </w:rPr>
+      </w:pPr>
+    </w:p>
+    <w:p>
+      <w:pPr>
+        <w:rPr>
+          <w:sz w:val="28"/>
+          <w:szCs w:val="28"/>
+        </w:rPr>
+      </w:pPr>
+    </w:p>
+    <w:p>
+      <w:pPr>
+        <w:rPr>
+          <w:sz w:val="28"/>
+          <w:szCs w:val="28"/>
+        </w:rPr>
+      </w:pPr>
+    </w:p>
+    <w:p>
+      <w:pPr>
+        <w:rPr>
+          <w:sz w:val="28"/>
+          <w:szCs w:val="28"/>
+        </w:rPr>
+      </w:pPr>
+    </w:p>
+    <w:p>
+      <w:pPr>
+        <w:rPr>
+          <w:sz w:val="28"/>
+          <w:szCs w:val="28"/>
+        </w:rPr>
+      </w:pPr>
+    </w:p>
+    <w:p>
+      <w:pPr>
+        <w:rPr>
+          <w:sz w:val="28"/>
+          <w:szCs w:val="28"/>
+        </w:rPr>
+      </w:pPr>
+    </w:p>
+    <w:p>
+      <w:pPr>
+        <w:rPr>
+          <w:sz w:val="28"/>
+          <w:szCs w:val="28"/>
+        </w:rPr>
+      </w:pPr>
+    </w:p>
+    <w:p>
+      <w:pPr>
+        <w:rPr>
+          <w:sz w:val="28"/>
+          <w:szCs w:val="28"/>
+        </w:rPr>
+      </w:pPr>
+    </w:p>
+    <w:p>
+      <w:pPr>
+        <w:rPr>
+          <w:sz w:val="28"/>
+          <w:szCs w:val="28"/>
+        </w:rPr>
+      </w:pPr>
+    </w:p>
+    <w:p>
+      <w:pPr>
+        <w:rPr>
+          <w:sz w:val="28"/>
+          <w:szCs w:val="28"/>
+        </w:rPr>
+      </w:pPr>
+    </w:p>
+    <w:p>
+      <w:pPr>
+        <w:rPr>
+          <w:sz w:val="28"/>
+          <w:szCs w:val="28"/>
+        </w:rPr>
+      </w:pPr>
+    </w:p>
+    <w:p>
+      <w:pPr>
+        <w:rPr>
+          <w:sz w:val="28"/>
+          <w:szCs w:val="28"/>
+        </w:rPr>
+      </w:pPr>
+    </w:p>
+    <w:p>
+      <w:pPr>
+        <w:rPr>
+          <w:sz w:val="28"/>
+          <w:szCs w:val="28"/>
+        </w:rPr>
+      </w:pPr>
+    </w:p>
+    <w:p>
+      <w:pPr>
+        <w:rPr>
+          <w:sz w:val="28"/>
+          <w:szCs w:val="28"/>
+        </w:rPr>
+      </w:pPr>
+    </w:p>
+    <w:p>
+      <w:pPr>
+        <w:rPr>
+          <w:sz w:val="28"/>
+          <w:szCs w:val="28"/>
+        </w:rPr>
+      </w:pPr>
+      <w:r>
+        <w:rPr>
+          <w:sz w:val="28"/>
+          <w:szCs w:val="28"/>
+        </w:rPr>
+        <w:lastRenderedPageBreak/>
         <w:t>Table of Contents</w:t>
       </w:r>
     </w:p>
@@ -144,15 +537,6 @@
           <w:szCs w:val="28"/>
         </w:rPr>
       </w:pPr>
-      <w:r>
-        <w:rPr>
-          <w:color w:val="FF0000"/>
-          <w:szCs w:val="28"/>
-        </w:rPr>
-        <w:t>TEST TEXT</w:t>
-      </w:r>
-      <w:bookmarkStart w:id="0" w:name="_GoBack"/>
-      <w:bookmarkEnd w:id="0"/>
     </w:p>
     <w:p>
       <w:pPr>
@@ -274,7 +658,6 @@
         <w:jc w:val="both"/>
       </w:pPr>
       <w:r>
-        <w:lastRenderedPageBreak/>
         <w:t>Debugging &amp; Visualisation (not in play)</w:t>
       </w:r>
     </w:p>
@@ -307,6 +690,7 @@
           <w:noProof/>
           <w:lang w:eastAsia="en-IE"/>
         </w:rPr>
+        <w:lastRenderedPageBreak/>
         <w:drawing>
           <wp:anchor distT="0" distB="0" distL="114300" distR="114300" simplePos="0" relativeHeight="251659264" behindDoc="0" locked="0" layoutInCell="1" allowOverlap="1" wp14:anchorId="4AF02770" wp14:editId="7A25CE6C">
             <wp:simplePos x="0" y="0"/>
@@ -331,7 +715,7 @@
                     <pic:cNvPicPr/>
                   </pic:nvPicPr>
                   <pic:blipFill>
-                    <a:blip r:embed="rId5">
+                    <a:blip r:embed="rId6">
                       <a:extLst>
                         <a:ext uri="{28A0092B-C50C-407E-A947-70E740481C1C}">
                           <a14:useLocalDpi xmlns:a14="http://schemas.microsoft.com/office/drawing/2010/main" val="0"/>
@@ -461,16 +845,16 @@
         <w:jc w:val="both"/>
       </w:pPr>
       <w:r>
+        <w:t>If the aim of the project would be to test the viability of ROS in a RoboCup scenario, then the approach taken would have to reflect this. This approach was to use ROS to solve a problem in RoboCup that would be consiste</w:t>
+      </w:r>
+      <w:r>
+        <w:t>nt with the above narrative</w:t>
+      </w:r>
+      <w:r>
+        <w:t xml:space="preserve">. Upon taking this approach, the viability of ROS for that </w:t>
+      </w:r>
+      <w:r>
         <w:lastRenderedPageBreak/>
-        <w:t>If the aim of the project would be to test the viability of ROS in a RoboCup scenario, then the approach taken would have to reflect this. This approach was to use ROS to solve a problem in RoboCup that would be consiste</w:t>
-      </w:r>
-      <w:r>
-        <w:t>nt with the above narrative</w:t>
-      </w:r>
-      <w:r>
-        <w:t xml:space="preserve">. Upon taking this approach, the viability of ROS for that </w:t>
-      </w:r>
-      <w:r>
         <w:t>given challenge would be assessed, as well as its ease of use with the Nao. This would also give a general feel for the system and its ecosystem.</w:t>
       </w:r>
       <w:r>
@@ -612,6 +996,12 @@
       <w:r>
         <w:t xml:space="preserve"> Transformations are said to go from a “parent” frame to a “child” frame.</w:t>
       </w:r>
+      <w:r>
+        <w:t xml:space="preserve"> All frames used in this project are “right handed”. This means that if a right hand has its index finger, middle finger and thumb </w:t>
+      </w:r>
+      <w:r>
+        <w:t>extended at right angles to each other, the fingers will resemble the x-axis, y-axis and z-axis respectively.</w:t>
+      </w:r>
     </w:p>
     <w:p>
       <w:pPr>
@@ -625,21 +1015,22 @@
         <w:rPr>
           <w:color w:val="FF0000"/>
         </w:rPr>
-        <w:t>&lt;</w:t>
-      </w:r>
-      <w:proofErr w:type="gramStart"/>
-      <w:r>
+        <w:t>&lt;image of two frames and a transform&gt;</w:t>
+      </w:r>
+    </w:p>
+    <w:p>
+      <w:pPr>
+        <w:spacing w:line="276" w:lineRule="auto"/>
+        <w:jc w:val="both"/>
         <w:rPr>
           <w:color w:val="FF0000"/>
         </w:rPr>
-        <w:t>image</w:t>
-      </w:r>
-      <w:proofErr w:type="gramEnd"/>
+      </w:pPr>
       <w:r>
         <w:rPr>
           <w:color w:val="FF0000"/>
         </w:rPr>
-        <w:t xml:space="preserve"> of two frames and a transform&gt;</w:t>
+        <w:t>&lt;right handed reference&gt;</w:t>
       </w:r>
     </w:p>
     <w:p>
@@ -701,29 +1092,32 @@
         <w:t xml:space="preserve"> it is the most stable and widely supported</w:t>
       </w:r>
       <w:r>
+        <w:t xml:space="preserve"> version</w:t>
+      </w:r>
+      <w:r>
+        <w:t>.</w:t>
+      </w:r>
+      <w:r>
+        <w:t xml:space="preserve"> As</w:t>
+      </w:r>
+      <w:r>
         <w:t xml:space="preserve"> </w:t>
       </w:r>
       <w:r>
+        <w:t>ROS Indigo was aimed at Ubuntu 14.04, that is the version</w:t>
+      </w:r>
+      <w:r>
+        <w:t xml:space="preserve"> of Ubuntu that was</w:t>
+      </w:r>
+      <w:r>
+        <w:t xml:space="preserve"> used in this </w:t>
+      </w:r>
+      <w:r>
         <w:lastRenderedPageBreak/>
-        <w:t>version</w:t>
-      </w:r>
-      <w:r>
-        <w:t>.</w:t>
-      </w:r>
-      <w:r>
-        <w:t xml:space="preserve"> As</w:t>
-      </w:r>
-      <w:r>
-        <w:t xml:space="preserve"> </w:t>
-      </w:r>
-      <w:r>
-        <w:t>ROS Indigo was aimed at Ubuntu 14.04, that is the version</w:t>
-      </w:r>
-      <w:r>
-        <w:t xml:space="preserve"> of Ubuntu that was</w:t>
-      </w:r>
-      <w:r>
-        <w:t xml:space="preserve"> used in this project. </w:t>
+        <w:t xml:space="preserve">project. </w:t>
+      </w:r>
+      <w:r>
+        <w:t>The most recent version of ROS is Jade, with a newer version, Kinetic, being released in May 2016.</w:t>
       </w:r>
     </w:p>
     <w:p>
@@ -972,50 +1366,45 @@
         <w:spacing w:line="276" w:lineRule="auto"/>
         <w:jc w:val="both"/>
       </w:pPr>
-      <w:proofErr w:type="gramStart"/>
-      <w:r>
-        <w:t>rosbag</w:t>
-      </w:r>
-      <w:proofErr w:type="gramEnd"/>
+      <w:r>
+        <w:t xml:space="preserve">rosbag </w:t>
+      </w:r>
+      <w:r>
+        <w:t>– With this, users can record messages from all topics, which are saved to a bagfile, and can later be played back for analysis.</w:t>
+      </w:r>
       <w:r>
         <w:t xml:space="preserve"> </w:t>
       </w:r>
-      <w:r>
-        <w:t>– With this, users can record messages from all topics, which are saved to a bagfile, and can later be played back for analysis.</w:t>
+    </w:p>
+    <w:p>
+      <w:pPr>
+        <w:spacing w:line="276" w:lineRule="auto"/>
+        <w:jc w:val="both"/>
+      </w:pPr>
+      <w:r>
+        <w:t>2.2.5 Rviz</w:t>
+      </w:r>
+    </w:p>
+    <w:p>
+      <w:pPr>
+        <w:spacing w:line="276" w:lineRule="auto"/>
+        <w:jc w:val="both"/>
+      </w:pPr>
+      <w:r>
+        <w:t>Three-dimensional v</w:t>
+      </w:r>
+      <w:r>
+        <w:t xml:space="preserve">isualisation in </w:t>
+      </w:r>
+      <w:r>
+        <w:t>ROS is done through Rviz. This powerful package allows the user to view almost any information in ROS that can be represented visually. That includes frames and transformations, camera feeds, depth clouds, and more. It also allows virtua</w:t>
+      </w:r>
+      <w:r>
+        <w:t>l objects to be drawn to augment this</w:t>
       </w:r>
       <w:r>
         <w:t xml:space="preserve"> </w:t>
       </w:r>
-    </w:p>
-    <w:p>
-      <w:pPr>
-        <w:spacing w:line="276" w:lineRule="auto"/>
-        <w:jc w:val="both"/>
-      </w:pPr>
-      <w:r>
-        <w:t>2.2.5 Rviz</w:t>
-      </w:r>
-    </w:p>
-    <w:p>
-      <w:pPr>
-        <w:spacing w:line="276" w:lineRule="auto"/>
-        <w:jc w:val="both"/>
-      </w:pPr>
-      <w:r>
-        <w:t>Three-dimensional v</w:t>
-      </w:r>
-      <w:r>
-        <w:t xml:space="preserve">isualisation in </w:t>
-      </w:r>
-      <w:r>
-        <w:t>ROS is done through Rviz. This powerful package allows the user to view almost any information in ROS that can be represented visually. That includes frames and transformations, camera feeds, depth clouds, and more. It also allows virtua</w:t>
-      </w:r>
-      <w:r>
-        <w:t>l objects to be drawn to augment this</w:t>
-      </w:r>
-      <w:r>
-        <w:t xml:space="preserve"> </w:t>
-      </w:r>
       <w:r>
         <w:t>visualisation. These could be block markers to indicate objects in the world, or a line to represent a boundary or a path for a robot to follow. It also supports the import of meshes so robots can be represented with a model rather than with a tree of frames and transformations.</w:t>
       </w:r>
@@ -1058,13 +1447,10 @@
         <w:t xml:space="preserve"> to give it a similar range of </w:t>
       </w:r>
       <w:r>
-        <w:t xml:space="preserve">movement. It is also outfitted with two cameras, one facing straight out from its face and the other pointing from its face towards its feet. Two sonar sensors face out from </w:t>
-      </w:r>
-      <w:r>
-        <w:t>its chest at slight angles to the left and right. Two microphones and two speakers sit on the sides of the robot’s head.</w:t>
-      </w:r>
-      <w:r>
-        <w:t xml:space="preserve"> The Nao’s head contains a motherboard with:</w:t>
+        <w:t xml:space="preserve">movement. </w:t>
+      </w:r>
+      <w:r>
+        <w:t>The Nao’s head contains a motherboard with:</w:t>
       </w:r>
     </w:p>
     <w:p>
@@ -1125,6 +1511,79 @@
     </w:p>
     <w:p>
       <w:pPr>
+        <w:pStyle w:val="ListParagraph"/>
+        <w:spacing w:line="276" w:lineRule="auto"/>
+        <w:jc w:val="both"/>
+        <w:rPr>
+          <w:color w:val="FF0000"/>
+        </w:rPr>
+      </w:pPr>
+      <w:r>
+        <w:rPr>
+          <w:color w:val="FF0000"/>
+        </w:rPr>
+        <w:t>&lt;picture of nao&gt;</w:t>
+      </w:r>
+    </w:p>
+    <w:p>
+      <w:pPr>
+        <w:spacing w:line="276" w:lineRule="auto"/>
+        <w:jc w:val="both"/>
+      </w:pPr>
+      <w:r>
+        <w:t>The Nao is equipped with a large variety of sensors for a variety of stimuli. Every joint has a sensor providing feedback of how far a motor is turned or an actuator is extended. Force Sensitive Resistors can detect and measure force applied to the feet. An inertial unit located in the robot’s torso with its own processor detects gravity and can hence ascertain the orientation of the robot with respect to gravity.</w:t>
+      </w:r>
+      <w:r>
+        <w:t xml:space="preserve"> It has two microphones on the side of its head for hearing, and can play sound through two speakers, also on the side of its head. Two sonar sensors face out from its chest at slight angles to the left and right. It also has two forward-facing cameras, which are used in this project. One faces straight forwards in a similar manner to a human’s eye-line, while the second faces its feet, providing a view of immediate obstacles.</w:t>
+      </w:r>
+    </w:p>
+    <w:p>
+      <w:pPr>
+        <w:spacing w:line="276" w:lineRule="auto"/>
+        <w:jc w:val="both"/>
+        <w:rPr>
+          <w:color w:val="FF0000"/>
+        </w:rPr>
+      </w:pPr>
+      <w:r>
+        <w:tab/>
+      </w:r>
+      <w:r>
+        <w:rPr>
+          <w:color w:val="FF0000"/>
+        </w:rPr>
+        <w:t>&lt;image of nao cameras&gt;</w:t>
+      </w:r>
+    </w:p>
+    <w:p>
+      <w:pPr>
+        <w:spacing w:line="276" w:lineRule="auto"/>
+        <w:jc w:val="both"/>
+        <w:rPr>
+          <w:color w:val="FF0000"/>
+        </w:rPr>
+      </w:pPr>
+      <w:r>
+        <w:t>It is also outfitted with two</w:t>
+      </w:r>
+      <w:r>
+        <w:t xml:space="preserve"> video</w:t>
+      </w:r>
+      <w:r>
+        <w:t xml:space="preserve"> cameras, one facing straight out from its face and the other pointing from its face towards its feet. Two sonar sensors face out from its chest at slight angles to the left and right. Two microphones and two speakers sit on the sides of the robot’s head.</w:t>
+      </w:r>
+      <w:r>
+        <w:t xml:space="preserve"> Both cameras can provide up to </w:t>
+      </w:r>
+      <w:r>
+        <w:t>1280x960 resolution at 30 frames per second</w:t>
+      </w:r>
+      <w:r>
+        <w:t>.</w:t>
+      </w:r>
+    </w:p>
+    <w:p>
+      <w:pPr>
         <w:spacing w:line="276" w:lineRule="auto"/>
         <w:jc w:val="both"/>
       </w:pPr>
@@ -1147,7 +1606,11 @@
         <w:t>NAOqi refers to the name of the operating system running on the Nao robots, whereas the NAOqi framework is the programming framework used to program NAO</w:t>
       </w:r>
       <w:r>
-        <w:t xml:space="preserve">. It addresses robotics-related needs such as parallelism, resources, synchronization, and events. The framework allows homogenous programming, information sharing and communication between modules. </w:t>
+        <w:t xml:space="preserve">. It addresses robotics-related needs </w:t>
+      </w:r>
+      <w:r>
+        <w:lastRenderedPageBreak/>
+        <w:t xml:space="preserve">such as parallelism, resources, synchronization, and events. The framework allows homogenous programming, information sharing and communication between modules. </w:t>
       </w:r>
     </w:p>
     <w:p>
@@ -1243,7 +1706,6 @@
         <w:jc w:val="both"/>
       </w:pPr>
       <w:r>
-        <w:lastRenderedPageBreak/>
         <w:t>RoboEireann is Maynooth University’</w:t>
       </w:r>
       <w:r>
@@ -1355,21 +1817,49 @@
         <w:rPr>
           <w:color w:val="FF0000"/>
         </w:rPr>
-        <w:t>&lt;</w:t>
-      </w:r>
-      <w:proofErr w:type="gramStart"/>
+        <w:t>&lt;needs more&gt;</w:t>
+      </w:r>
+    </w:p>
+    <w:p>
+      <w:pPr>
+        <w:spacing w:line="276" w:lineRule="auto"/>
+        <w:jc w:val="both"/>
+      </w:pPr>
+      <w:r>
+        <w:t>2.6</w:t>
+      </w:r>
+      <w:r>
+        <w:t xml:space="preserve"> ARToolK</w:t>
+      </w:r>
+      <w:r>
+        <w:t>it</w:t>
+      </w:r>
+    </w:p>
+    <w:p>
+      <w:pPr>
+        <w:spacing w:line="276" w:lineRule="auto"/>
+        <w:jc w:val="both"/>
+      </w:pPr>
+      <w:r>
+        <w:t>ARToolK</w:t>
+      </w:r>
+      <w:r>
+        <w:t>it</w:t>
+      </w:r>
+      <w:r>
+        <w:t xml:space="preserve"> is an open source lib</w:t>
+      </w:r>
+      <w:r>
+        <w:t>rary for creating augmented reality applications</w:t>
+      </w:r>
+      <w:r>
+        <w:t xml:space="preserve">. It makes use of square marker patterns, such as AR Tags. Using the camera calibration, and the known dimensions of the AR tag compared to its dimensions and skew in the camera’s view, </w:t>
+      </w:r>
       <w:r>
         <w:rPr>
           <w:color w:val="FF0000"/>
         </w:rPr>
-        <w:t>needs</w:t>
-      </w:r>
-      <w:proofErr w:type="gramEnd"/>
-      <w:r>
-        <w:rPr>
-          <w:color w:val="FF0000"/>
-        </w:rPr>
-        <w:t xml:space="preserve"> more&gt;</w:t>
+        <w:t>&lt;needs more&gt;</w:t>
       </w:r>
     </w:p>
     <w:p>
@@ -1381,97 +1871,56 @@
         <w:t>2.6</w:t>
       </w:r>
       <w:r>
-        <w:t xml:space="preserve"> ARToolK</w:t>
-      </w:r>
-      <w:r>
-        <w:t>it</w:t>
-      </w:r>
-    </w:p>
-    <w:p>
-      <w:pPr>
-        <w:spacing w:line="276" w:lineRule="auto"/>
-        <w:jc w:val="both"/>
-      </w:pPr>
-      <w:r>
-        <w:t>ARToolK</w:t>
-      </w:r>
-      <w:r>
-        <w:t>it</w:t>
-      </w:r>
-      <w:r>
-        <w:t xml:space="preserve"> is an open source lib</w:t>
-      </w:r>
-      <w:r>
-        <w:t>rary for creating augmented reality applications</w:t>
-      </w:r>
-      <w:r>
-        <w:t xml:space="preserve">. It makes use of square marker patterns, such as AR Tags. Using the camera calibration, and the known dimensions of the AR tag compared to its dimensions and skew in the camera’s view, </w:t>
-      </w:r>
-      <w:r>
-        <w:rPr>
-          <w:color w:val="FF0000"/>
-        </w:rPr>
+        <w:t xml:space="preserve"> </w:t>
+      </w:r>
+      <w:r>
+        <w:t>Previously Completed Work</w:t>
+      </w:r>
+    </w:p>
+    <w:p>
+      <w:pPr>
+        <w:spacing w:line="276" w:lineRule="auto"/>
+        <w:jc w:val="both"/>
+      </w:pPr>
+      <w:r>
+        <w:t>Others hav</w:t>
+      </w:r>
+      <w:r>
+        <w:t>e completed work in this field. Some of it was of use in this project, and some wasn’t useful for the purposes of this project, but gives insight into what can be done with the Nao robots using ROS.</w:t>
+      </w:r>
+    </w:p>
+    <w:p>
+      <w:pPr>
+        <w:spacing w:line="276" w:lineRule="auto"/>
+        <w:jc w:val="both"/>
+      </w:pPr>
+      <w:r>
+        <w:t>2.6.1</w:t>
+      </w:r>
+      <w:r>
+        <w:t xml:space="preserve"> Edinferno</w:t>
+      </w:r>
+    </w:p>
+    <w:p>
+      <w:pPr>
+        <w:spacing w:line="276" w:lineRule="auto"/>
+        <w:jc w:val="both"/>
+      </w:pPr>
+      <w:r>
+        <w:lastRenderedPageBreak/>
+        <w:t>The University of Edinburgh’s RoboCup team “Edinferno” currently use ROS, however they use it in a capacity beyond the scope of this project. While this project is aimed at using ROS as a tool for visualisation and debugging, the Edinferno team install ROS on the Nao robots themselves</w:t>
+      </w:r>
+      <w:r>
+        <w:t xml:space="preserve"> and use this as the controlling software for the robot.</w:t>
+      </w:r>
+      <w:r>
+        <w:t xml:space="preserve"> The team have </w:t>
+      </w:r>
+      <w:r>
         <w:t>&lt;needs more&gt;</w:t>
       </w:r>
     </w:p>
     <w:p>
-      <w:pPr>
-        <w:spacing w:line="276" w:lineRule="auto"/>
-        <w:jc w:val="both"/>
-      </w:pPr>
-      <w:r>
-        <w:t>2.6</w:t>
-      </w:r>
-      <w:r>
-        <w:t xml:space="preserve"> </w:t>
-      </w:r>
-      <w:r>
-        <w:t>Previously Completed Work</w:t>
-      </w:r>
-    </w:p>
-    <w:p>
-      <w:pPr>
-        <w:spacing w:line="276" w:lineRule="auto"/>
-        <w:jc w:val="both"/>
-      </w:pPr>
-      <w:r>
-        <w:t>Others hav</w:t>
-      </w:r>
-      <w:r>
-        <w:t>e completed work in this field. Some of it was of use in this project, and some wasn’t useful for the purposes of this project, but gives insight into what can be done with the Nao robots using ROS.</w:t>
-      </w:r>
-    </w:p>
-    <w:p>
-      <w:pPr>
-        <w:spacing w:line="276" w:lineRule="auto"/>
-        <w:jc w:val="both"/>
-      </w:pPr>
-      <w:r>
-        <w:t>2.6.1</w:t>
-      </w:r>
-      <w:r>
-        <w:t xml:space="preserve"> Edinferno</w:t>
-      </w:r>
-    </w:p>
-    <w:p>
-      <w:pPr>
-        <w:spacing w:line="276" w:lineRule="auto"/>
-        <w:jc w:val="both"/>
-      </w:pPr>
-      <w:r>
-        <w:t>The University of Edinburgh’s RoboCup team “Edinferno” currently use ROS, however they use it in a capacity beyond the scope of this project. While this project is aimed at using ROS as a tool for visualisation and debugging, the Edinferno team install ROS on the Nao robots themselves</w:t>
-      </w:r>
-      <w:r>
-        <w:t xml:space="preserve"> and use this as the controlling software for the robot.</w:t>
-      </w:r>
-      <w:r>
-        <w:t xml:space="preserve"> The team have </w:t>
-      </w:r>
-      <w:r>
-        <w:t>&lt;needs more&gt;</w:t>
-      </w:r>
-    </w:p>
-    <w:p>
       <w:r>
         <w:t>2.6.2</w:t>
       </w:r>
@@ -1505,10 +1954,15 @@
         <w:t xml:space="preserve"> ROS packages used in this</w:t>
       </w:r>
       <w:r>
-        <w:t xml:space="preserve"> project, apart from my own code and the </w:t>
-      </w:r>
-    </w:p>
-    <w:p/>
+        <w:t xml:space="preserve"> project,</w:t>
+      </w:r>
+      <w:r>
+        <w:t xml:space="preserve"> apart from my own code, are listed in the appendix.</w:t>
+      </w:r>
+      <w:r>
+        <w:t xml:space="preserve"> These packages provide well-documented robotics solutions for the Nao in ROS and could be used to save the RoboEireann team time in that they wouldn’t have to develop the same solutions.</w:t>
+      </w:r>
+    </w:p>
     <w:p/>
     <w:p>
       <w:pPr>
@@ -1530,32 +1984,318 @@
         <w:jc w:val="both"/>
       </w:pPr>
       <w:r>
+        <w:t>The specific problem to be attempted in this project is, using ROS and ROS-compatible tools, to localise the robot on the pitch. Localisation is an important problem in RoboCup and in robotics in general. If we can effectively localise the robot on the pitch using ROS, this will</w:t>
+      </w:r>
+      <w:r>
+        <w:t xml:space="preserve"> give a feel for ROS’s ease of use, its flexibility, and how well ROS operates with the Nao. Therefore it would</w:t>
+      </w:r>
+      <w:r>
+        <w:t xml:space="preserve"> be a good measure of how useful</w:t>
+      </w:r>
+      <w:r>
+        <w:t xml:space="preserve"> ROS could be in RoboEireann’s hands.</w:t>
+      </w:r>
+      <w:r>
+        <w:t xml:space="preserve"> </w:t>
+      </w:r>
+    </w:p>
+    <w:p>
+      <w:pPr>
+        <w:jc w:val="both"/>
+      </w:pPr>
+      <w:r>
+        <w:t>W</w:t>
+      </w:r>
+      <w:r>
+        <w:t>e can split</w:t>
+      </w:r>
+      <w:r>
+        <w:t xml:space="preserve"> </w:t>
+      </w:r>
+      <w:r>
+        <w:t>these requirements</w:t>
+      </w:r>
+      <w:r>
+        <w:t xml:space="preserve"> into subsections. As this project was investigative in nature, and therefore open-ended, some of these </w:t>
+      </w:r>
+      <w:r>
+        <w:t>sub-problems</w:t>
+      </w:r>
+      <w:r>
+        <w:t xml:space="preserve"> were not apparent at the start of the project, but rather became part of the </w:t>
+      </w:r>
+      <w:r>
+        <w:t>whole problem over the course of the project. The subsections</w:t>
+      </w:r>
+      <w:r>
+        <w:t>, and the motivations behind them,</w:t>
+      </w:r>
+      <w:r>
+        <w:t xml:space="preserve"> were:</w:t>
+      </w:r>
+    </w:p>
+    <w:p>
+      <w:pPr>
+        <w:pStyle w:val="ListParagraph"/>
+        <w:numPr>
+          <w:ilvl w:val="0"/>
+          <w:numId w:val="16"/>
+        </w:numPr>
+        <w:jc w:val="both"/>
+      </w:pPr>
+      <w:r>
+        <w:t>Connecting the Nao to ROS:</w:t>
+      </w:r>
+    </w:p>
+    <w:p>
+      <w:pPr>
+        <w:pStyle w:val="ListParagraph"/>
+        <w:numPr>
+          <w:ilvl w:val="1"/>
+          <w:numId w:val="16"/>
+        </w:numPr>
+        <w:jc w:val="both"/>
+      </w:pPr>
+      <w:r>
+        <w:t>This would</w:t>
+      </w:r>
+      <w:r>
+        <w:t xml:space="preserve"> give understanding to how the ROS system works, an</w:t>
+      </w:r>
+      <w:r>
+        <w:t>d how it interacts with the Nao.</w:t>
+      </w:r>
+    </w:p>
+    <w:p>
+      <w:pPr>
+        <w:pStyle w:val="ListParagraph"/>
+        <w:numPr>
+          <w:ilvl w:val="1"/>
+          <w:numId w:val="16"/>
+        </w:numPr>
+        <w:jc w:val="both"/>
+      </w:pPr>
+      <w:r>
+        <w:t>At this stage the robot had</w:t>
+      </w:r>
+      <w:r>
+        <w:t xml:space="preserve"> its factory software installed.</w:t>
+      </w:r>
+    </w:p>
+    <w:p>
+      <w:pPr>
+        <w:pStyle w:val="ListParagraph"/>
+        <w:numPr>
+          <w:ilvl w:val="0"/>
+          <w:numId w:val="16"/>
+        </w:numPr>
+        <w:jc w:val="both"/>
+      </w:pPr>
+      <w:r>
+        <w:t>Investigating hattrick’s compatibility with ROS</w:t>
+      </w:r>
+    </w:p>
+    <w:p>
+      <w:pPr>
+        <w:pStyle w:val="ListParagraph"/>
+        <w:numPr>
+          <w:ilvl w:val="1"/>
+          <w:numId w:val="16"/>
+        </w:numPr>
+        <w:jc w:val="both"/>
+      </w:pPr>
+      <w:r>
+        <w:t>This is t</w:t>
+      </w:r>
+      <w:r>
+        <w:t>o ev</w:t>
+      </w:r>
+      <w:r>
+        <w:t>aluate ROS in a RoboCup setting</w:t>
+      </w:r>
+    </w:p>
+    <w:p>
+      <w:pPr>
+        <w:pStyle w:val="ListParagraph"/>
+        <w:numPr>
+          <w:ilvl w:val="1"/>
+          <w:numId w:val="16"/>
+        </w:numPr>
+        <w:jc w:val="both"/>
+      </w:pPr>
+      <w:r>
+        <w:t>With the understanding of how the Nao connects to ROS with default software, we could attempt to connect ROS to a Nao with hattrick installed.</w:t>
+      </w:r>
+    </w:p>
+    <w:p>
+      <w:pPr>
+        <w:pStyle w:val="ListParagraph"/>
+        <w:numPr>
+          <w:ilvl w:val="0"/>
+          <w:numId w:val="16"/>
+        </w:numPr>
+        <w:jc w:val="both"/>
+      </w:pPr>
+      <w:r>
+        <w:t>Running ARToolKit with the Nao through ROS</w:t>
+      </w:r>
+    </w:p>
+    <w:p>
+      <w:pPr>
+        <w:pStyle w:val="ListParagraph"/>
+        <w:numPr>
+          <w:ilvl w:val="1"/>
+          <w:numId w:val="16"/>
+        </w:numPr>
+        <w:jc w:val="both"/>
+      </w:pPr>
+      <w:r>
+        <w:t>This would show the modularity of the ROS system.</w:t>
+      </w:r>
+    </w:p>
+    <w:p>
+      <w:pPr>
+        <w:pStyle w:val="ListParagraph"/>
+        <w:numPr>
+          <w:ilvl w:val="1"/>
+          <w:numId w:val="16"/>
+        </w:numPr>
+        <w:jc w:val="both"/>
+      </w:pPr>
+      <w:r>
+        <w:t>Gives us a method to see objects, essential for localisation.</w:t>
+      </w:r>
+    </w:p>
+    <w:p>
+      <w:pPr>
+        <w:pStyle w:val="ListParagraph"/>
+        <w:numPr>
+          <w:ilvl w:val="0"/>
+          <w:numId w:val="16"/>
+        </w:numPr>
+        <w:jc w:val="both"/>
+      </w:pPr>
+      <w:r>
+        <w:t xml:space="preserve">Developing a localisation system </w:t>
+      </w:r>
+    </w:p>
+    <w:p>
+      <w:pPr>
+        <w:pStyle w:val="ListParagraph"/>
+        <w:numPr>
+          <w:ilvl w:val="1"/>
+          <w:numId w:val="16"/>
+        </w:numPr>
+        <w:jc w:val="both"/>
+      </w:pPr>
+      <w:r>
+        <w:t>While the ARToo</w:t>
+      </w:r>
+      <w:r>
+        <w:t>l</w:t>
+      </w:r>
+      <w:r>
+        <w:t>Kit would give us an idea of our robot’s position in relation to another position, we would have to develop a way, from this, to localise in a RoboCup setting.</w:t>
+      </w:r>
+    </w:p>
+    <w:p>
+      <w:pPr>
+        <w:pStyle w:val="ListParagraph"/>
+        <w:numPr>
+          <w:ilvl w:val="1"/>
+          <w:numId w:val="16"/>
+        </w:numPr>
+        <w:jc w:val="both"/>
+      </w:pPr>
+      <w:r>
+        <w:t>Demonstrating the development process in ROS would help evaluate its usability to RoboEireann.</w:t>
+      </w:r>
+    </w:p>
+    <w:p>
+      <w:pPr>
+        <w:jc w:val="both"/>
+      </w:pPr>
+    </w:p>
+    <w:p>
+      <w:pPr>
+        <w:pStyle w:val="ListParagraph"/>
+        <w:ind w:left="1440"/>
+        <w:jc w:val="both"/>
+      </w:pPr>
+    </w:p>
+    <w:p>
+      <w:pPr>
+        <w:jc w:val="both"/>
+      </w:pPr>
+      <w:r>
+        <w:rPr>
+          <w:noProof/>
+          <w:lang w:eastAsia="en-IE"/>
+        </w:rPr>
         <w:lastRenderedPageBreak/>
-        <w:t>The specific problem to be attempted in this project is, using ROS and ROS-compatible tools, to localise the robot on the pitch. Localisation is an important problem in RoboCup and in robotics in general. If we can effectively localise the robot on the pitch using ROS, this will be a good measure of how viable ROS could be in RoboEireann’s hands.</w:t>
-      </w:r>
-      <w:r>
-        <w:t xml:space="preserve"> </w:t>
-      </w:r>
-      <w:r>
+        <w:drawing>
+          <wp:inline distT="0" distB="0" distL="0" distR="0">
+            <wp:extent cx="5010150" cy="3362325"/>
+            <wp:effectExtent l="0" t="0" r="0" b="9525"/>
+            <wp:docPr id="3" name="Picture 3"/>
+            <wp:cNvGraphicFramePr>
+              <a:graphicFrameLocks xmlns:a="http://schemas.openxmlformats.org/drawingml/2006/main" noChangeAspect="1"/>
+            </wp:cNvGraphicFramePr>
+            <a:graphic xmlns:a="http://schemas.openxmlformats.org/drawingml/2006/main">
+              <a:graphicData uri="http://schemas.openxmlformats.org/drawingml/2006/picture">
+                <pic:pic xmlns:pic="http://schemas.openxmlformats.org/drawingml/2006/picture">
+                  <pic:nvPicPr>
+                    <pic:cNvPr id="1" name=""/>
+                    <pic:cNvPicPr/>
+                  </pic:nvPicPr>
+                  <pic:blipFill>
+                    <a:blip r:embed="rId7">
+                      <a:extLst>
+                        <a:ext uri="{28A0092B-C50C-407E-A947-70E740481C1C}">
+                          <a14:useLocalDpi xmlns:a14="http://schemas.microsoft.com/office/drawing/2010/main" val="0"/>
+                        </a:ext>
+                      </a:extLst>
+                    </a:blip>
+                    <a:stretch>
+                      <a:fillRect/>
+                    </a:stretch>
+                  </pic:blipFill>
+                  <pic:spPr>
+                    <a:xfrm>
+                      <a:off x="0" y="0"/>
+                      <a:ext cx="5010150" cy="3362325"/>
+                    </a:xfrm>
+                    <a:prstGeom prst="rect">
+                      <a:avLst/>
+                    </a:prstGeom>
+                  </pic:spPr>
+                </pic:pic>
+              </a:graphicData>
+            </a:graphic>
+          </wp:inline>
+        </w:drawing>
+      </w:r>
+    </w:p>
+    <w:p>
+      <w:pPr>
+        <w:jc w:val="both"/>
+        <w:rPr>
+          <w:i/>
+        </w:rPr>
+      </w:pPr>
+      <w:r>
+        <w:rPr>
+          <w:i/>
+        </w:rPr>
+        <w:t>Simplistic view of requirements for this project.</w:t>
+      </w:r>
+    </w:p>
+    <w:p>
+      <w:pPr>
         <w:rPr>
           <w:color w:val="FF0000"/>
         </w:rPr>
-        <w:t>&lt;</w:t>
-      </w:r>
-      <w:proofErr w:type="gramStart"/>
-      <w:r>
-        <w:rPr>
-          <w:color w:val="FF0000"/>
-        </w:rPr>
-        <w:t>write</w:t>
-      </w:r>
-      <w:proofErr w:type="gramEnd"/>
-      <w:r>
-        <w:rPr>
-          <w:color w:val="FF0000"/>
-        </w:rPr>
-        <w:t xml:space="preserve"> more&gt;</w:t>
-      </w:r>
+      </w:pPr>
     </w:p>
     <w:p>
       <w:pPr>
@@ -1574,6 +2314,8 @@
     </w:p>
     <w:p>
       <w:pPr>
+        <w:spacing w:line="276" w:lineRule="auto"/>
+        <w:jc w:val="both"/>
         <w:rPr>
           <w:szCs w:val="28"/>
         </w:rPr>
@@ -1582,31 +2324,85 @@
         <w:rPr>
           <w:szCs w:val="28"/>
         </w:rPr>
-        <w:t xml:space="preserve">The first step in this solution would be to get </w:t>
+        <w:t xml:space="preserve">The preliminary work involved in this solution first required the setup of Ubuntu 14.04 and ROS Indigo, </w:t>
       </w:r>
       <w:r>
         <w:rPr>
           <w:szCs w:val="28"/>
         </w:rPr>
-        <w:t>ROS running and connect the Nao to it.</w:t>
-      </w:r>
-    </w:p>
-    <w:p>
-      <w:pPr>
-        <w:spacing w:line="276" w:lineRule="auto"/>
-        <w:jc w:val="both"/>
-      </w:pPr>
-      <w:r>
-        <w:t>Once the nao_bringup package was running, the robot could be visualised in Rviz and a variety of its sensor data could be accessed through ROS. Using rostopic all topics</w:t>
-      </w:r>
-      <w:r>
-        <w:t xml:space="preserve"> could be viewed</w:t>
-      </w:r>
-      <w:r>
-        <w:t xml:space="preserve"> that the robot’s sensor data was being published to, and using “echo” these messages could be viewed in terminal. In Rviz, all the robot’s frames and transformations between these frames were </w:t>
-      </w:r>
-      <w:r>
-        <w:t>visible, giving a skeleton view of the Nao. Meshes for the Nao exist online as a package, and once th</w:t>
+        <w:t>followed by setting up workspaces and downloading packages. The two packages I had to download for this project were “</w:t>
+      </w:r>
+      <w:proofErr w:type="spellStart"/>
+      <w:r>
+        <w:rPr>
+          <w:szCs w:val="28"/>
+        </w:rPr>
+        <w:t>nao_bringup</w:t>
+      </w:r>
+      <w:proofErr w:type="spellEnd"/>
+      <w:r>
+        <w:rPr>
+          <w:szCs w:val="28"/>
+        </w:rPr>
+        <w:t>”</w:t>
+      </w:r>
+    </w:p>
+    <w:p>
+      <w:pPr>
+        <w:spacing w:line="276" w:lineRule="auto"/>
+        <w:jc w:val="both"/>
+      </w:pPr>
+      <w:r>
+        <w:t>Once the</w:t>
+      </w:r>
+      <w:r>
+        <w:t xml:space="preserve"> </w:t>
+      </w:r>
+      <w:proofErr w:type="spellStart"/>
+      <w:r>
+        <w:t>nao_bringup</w:t>
+      </w:r>
+      <w:proofErr w:type="spellEnd"/>
+      <w:r>
+        <w:t xml:space="preserve"> package was fed the robot’s IP and </w:t>
+      </w:r>
+      <w:proofErr w:type="spellStart"/>
+      <w:r>
+        <w:t>roscore’s</w:t>
+      </w:r>
+      <w:proofErr w:type="spellEnd"/>
+      <w:r>
+        <w:t xml:space="preserve"> IP</w:t>
+      </w:r>
+      <w:r>
+        <w:t xml:space="preserve">, the robot’s sensor data could be viewed being published to topics by using the </w:t>
+      </w:r>
+      <w:proofErr w:type="spellStart"/>
+      <w:r>
+        <w:t>rostopic</w:t>
+      </w:r>
+      <w:proofErr w:type="spellEnd"/>
+      <w:r>
+        <w:t xml:space="preserve"> command in shell. In </w:t>
+      </w:r>
+      <w:proofErr w:type="spellStart"/>
+      <w:r>
+        <w:t>Rviz</w:t>
+      </w:r>
+      <w:proofErr w:type="spellEnd"/>
+      <w:r>
+        <w:t>, the frames and transformations being published to the “</w:t>
+      </w:r>
+      <w:proofErr w:type="spellStart"/>
+      <w:r>
+        <w:t>tf</w:t>
+      </w:r>
+      <w:proofErr w:type="spellEnd"/>
+      <w:r>
+        <w:t xml:space="preserve">” topic were visualised, forming a wireframe view of the Nao. </w:t>
+      </w:r>
+      <w:r>
+        <w:t>Meshes for the Nao exist online as a package, and once th</w:t>
       </w:r>
       <w:r>
         <w:t>ese were downloaded,</w:t>
@@ -1619,6 +2415,25 @@
       </w:r>
       <w:r>
         <w:t xml:space="preserve"> in Rviz. </w:t>
+      </w:r>
+      <w:r>
+        <w:t xml:space="preserve">Using the </w:t>
+      </w:r>
+      <w:proofErr w:type="spellStart"/>
+      <w:r>
+        <w:t>rosnode</w:t>
+      </w:r>
+      <w:proofErr w:type="spellEnd"/>
+      <w:r>
+        <w:t xml:space="preserve"> command, it was clear that most of the data being sent from the Nao was coming from the “</w:t>
+      </w:r>
+      <w:proofErr w:type="spellStart"/>
+      <w:r>
+        <w:t>naoqi_driver</w:t>
+      </w:r>
+      <w:proofErr w:type="spellEnd"/>
+      <w:r>
+        <w:t>” node.</w:t>
       </w:r>
     </w:p>
     <w:p>
@@ -1634,6 +2449,7 @@
           <w:noProof/>
           <w:lang w:eastAsia="en-IE"/>
         </w:rPr>
+        <w:lastRenderedPageBreak/>
         <w:drawing>
           <wp:inline distT="0" distB="0" distL="0" distR="0" wp14:anchorId="4EB4E1C5" wp14:editId="0C462BFE">
             <wp:extent cx="5731510" cy="4579496"/>
@@ -1652,7 +2468,7 @@
                     </pic:cNvPicPr>
                   </pic:nvPicPr>
                   <pic:blipFill>
-                    <a:blip r:embed="rId6">
+                    <a:blip r:embed="rId8">
                       <a:extLst>
                         <a:ext uri="{28A0092B-C50C-407E-A947-70E740481C1C}">
                           <a14:useLocalDpi xmlns:a14="http://schemas.microsoft.com/office/drawing/2010/main" val="0"/>
@@ -1711,58 +2527,84 @@
         <w:t xml:space="preserve">ot, which was running the base </w:t>
       </w:r>
       <w:r>
-        <w:t xml:space="preserve">NAOqi configuration which is the factory configuration on the Nao. As the RoboEireann team strip out quite a lot of modules that aren’t necessary for RoboCup, these modules had to be stripped out to prove that the robot could still communicate with ROS without these. The only base modules that are left </w:t>
-      </w:r>
+        <w:t>NAOqi configuration which is the factory configuration on the Nao. As the RoboEireann team strip out quite a lot of modules that aren’t necessary for RoboCup, these modules had to be stripped out to prove that the robot could still communicate with ROS without these. The only base modules that are left running in</w:t>
+      </w:r>
+      <w:r>
+        <w:t xml:space="preserve"> RoboEireann’s robots are</w:t>
+      </w:r>
+      <w:r>
+        <w:t xml:space="preserve"> “albase”, “alsystem”, and “dcm_hal”. Using SSH to </w:t>
+      </w:r>
+      <w:r>
+        <w:t>access the Nao’s software,</w:t>
+      </w:r>
+      <w:r>
+        <w:t xml:space="preserve"> all except</w:t>
+      </w:r>
+      <w:r>
+        <w:t xml:space="preserve"> </w:t>
+      </w:r>
+      <w:r>
+        <w:t>these three modules were disabled on</w:t>
+      </w:r>
+      <w:r>
+        <w:t xml:space="preserve"> the </w:t>
+      </w:r>
+      <w:proofErr w:type="spellStart"/>
+      <w:r>
+        <w:t>autoload</w:t>
+      </w:r>
+      <w:proofErr w:type="spellEnd"/>
+      <w:r>
+        <w:t xml:space="preserve"> file by</w:t>
+      </w:r>
+      <w:r>
+        <w:t xml:space="preserve"> comment</w:t>
+      </w:r>
+      <w:r>
+        <w:t>ing the lines</w:t>
+      </w:r>
+      <w:r>
+        <w:t xml:space="preserve">. The autoload file lists the modules to be run when the Nao is booting up. Unfortunately, when the </w:t>
+      </w:r>
+      <w:r>
+        <w:t>nao_bringup was launched after these modules were disabled, the process failed. Error messages indicated an error with the naoqi_driver package.</w:t>
+      </w:r>
+      <w:r>
+        <w:t xml:space="preserve"> The logical next step would be to try to get this naoqi_driver to work with the RoboEireann codebase. </w:t>
+      </w:r>
+    </w:p>
+    <w:p>
+      <w:pPr>
+        <w:spacing w:line="276" w:lineRule="auto"/>
+        <w:jc w:val="both"/>
+      </w:pPr>
+      <w:r>
+        <w:t xml:space="preserve">To do this, </w:t>
+      </w:r>
+      <w:r>
+        <w:t>there were two options. Either a new ROS package would have to be developed to interface with the RoboEireann code, or the RoboEireann code would have to be changed so to the NAOqi driver it would resemble the NAOqi code. The latter was determined to be hugely unviable, due to the huge amount of legacy code in the RoboEireann codebase to familiarise myself with in a short timeframe, also that interfering with the RoboEireann code would hinder the RoboEireann team.</w:t>
+      </w:r>
+      <w:r>
+        <w:t xml:space="preserve"> The </w:t>
+      </w:r>
+      <w:r>
+        <w:t>other</w:t>
+      </w:r>
+      <w:r>
+        <w:t xml:space="preserve"> option was chosen by default, however, after an attempt to reverse engineer the naoqi_driver package from its source code on GitHub, it was discovered to contain over 10,000 lines of code.</w:t>
+      </w:r>
+      <w:r>
+        <w:t xml:space="preserve"> Because of this, this option was also deemed unrealistic with the given timeframe.</w:t>
+      </w:r>
+    </w:p>
+    <w:p>
+      <w:pPr>
+        <w:spacing w:line="276" w:lineRule="auto"/>
+        <w:jc w:val="both"/>
+      </w:pPr>
       <w:r>
         <w:lastRenderedPageBreak/>
-        <w:t>running in</w:t>
-      </w:r>
-      <w:r>
-        <w:t xml:space="preserve"> RoboEireann’s robots are</w:t>
-      </w:r>
-      <w:r>
-        <w:t xml:space="preserve"> “albase”, “alsystem”, and “dcm_hal”. Using SSH to </w:t>
-      </w:r>
-      <w:r>
-        <w:t xml:space="preserve">access the Nao’s software, </w:t>
-      </w:r>
-      <w:r>
-        <w:t>these three modules were disabled on</w:t>
-      </w:r>
-      <w:r>
-        <w:t xml:space="preserve"> the autoload file via comment. The autoload file lists the modules to be run when the Nao is booting up. Unfortunately, when the </w:t>
-      </w:r>
-      <w:r>
-        <w:t>nao_bringup was launched after these modules were disabled, the process failed. Error messages indicated an error with the naoqi_driver package.</w:t>
-      </w:r>
-      <w:r>
-        <w:t xml:space="preserve"> The logical next step would be to try to get this naoqi_driver to work with the RoboEireann codebase. </w:t>
-      </w:r>
-    </w:p>
-    <w:p>
-      <w:pPr>
-        <w:spacing w:line="276" w:lineRule="auto"/>
-        <w:jc w:val="both"/>
-      </w:pPr>
-      <w:r>
-        <w:t xml:space="preserve">To do this, </w:t>
-      </w:r>
-      <w:r>
-        <w:t>there were two options. Either a new ROS package would have to be developed to interface with the RoboEireann code, or the RoboEireann code would have to be changed so to the NAOqi driver it would resemble the NAOqi code. The latter was determined to be hugely unviable, due to the huge amount of legacy code in the RoboEireann codebase to familiarise myself with in a short timeframe, also that interfering with the RoboEireann code would hinder the RoboEireann team.</w:t>
-      </w:r>
-      <w:r>
-        <w:t xml:space="preserve"> The second option was chosen by default, however, after an attempt to reverse engineer the naoqi_driver package from its source code on GitHub, it was discovered to contain over 10,000 lines of code.</w:t>
-      </w:r>
-      <w:r>
-        <w:t xml:space="preserve"> Because of this, this option was also deemed unrealistic with the given timeframe.</w:t>
-      </w:r>
-    </w:p>
-    <w:p>
-      <w:pPr>
-        <w:spacing w:line="276" w:lineRule="auto"/>
-        <w:jc w:val="both"/>
-      </w:pPr>
-      <w:r>
         <w:t xml:space="preserve">At this point, the best option would be to continue exploring the possibilities of ROS with the Nao robot. </w:t>
       </w:r>
       <w:r>
@@ -1868,186 +2710,255 @@
         <w:t xml:space="preserve">5cm by 15cm, and was rigidly </w:t>
       </w:r>
       <w:r>
-        <w:t xml:space="preserve">transformed to a far larger object. This meant that any error in the </w:t>
+        <w:t>transformed to a far larger object. This meant that any error in the pose and location of the AR tag would have a proportionally greater error in the pose and location of the pitch. The robot was seen to be floating above the simulated pitch, or clipping through it.</w:t>
+      </w:r>
+    </w:p>
+    <w:p>
+      <w:pPr>
+        <w:jc w:val="both"/>
+      </w:pPr>
+      <w:r>
+        <w:t xml:space="preserve">To solve this problem, a transform was needed that would make sure that the pitch’s </w:t>
+      </w:r>
+      <w:r>
+        <w:t>position and rotation relative to the Nao wouldn’t change beyond the way a football pitch in real life normally would.</w:t>
+      </w:r>
+      <w:r>
+        <w:t xml:space="preserve"> Position on a football pitch for this purpose is largely two-dimensional, the only information that should change should be the x and y position, and rotation around the z-axis</w:t>
+      </w:r>
+      <w:r>
+        <w:t>.</w:t>
+      </w:r>
+      <w:r>
+        <w:t xml:space="preserve"> A </w:t>
+      </w:r>
+      <w:r>
+        <w:t>TF List</w:t>
+      </w:r>
+      <w:r>
+        <w:t>ener object was created</w:t>
+      </w:r>
+      <w:r>
+        <w:t>, which had methods to return</w:t>
+      </w:r>
+      <w:r>
+        <w:t xml:space="preserve"> the transformation between two specified frames at a given time. </w:t>
+      </w:r>
+      <w:r>
+        <w:t>From this listener, the relevant transform information was pulled from the transform between the AR tag and the camera, and with this information, a transform from the pitch to the robot’s footprint was created.</w:t>
+      </w:r>
+      <w:r>
+        <w:t xml:space="preserve"> </w:t>
+      </w:r>
+    </w:p>
+    <w:p>
+      <w:pPr>
+        <w:jc w:val="both"/>
+      </w:pPr>
+      <w:r>
+        <w:t>This created a</w:t>
+      </w:r>
+      <w:r>
+        <w:t>nother</w:t>
+      </w:r>
+      <w:r>
+        <w:t xml:space="preserve"> problem</w:t>
+      </w:r>
+      <w:r>
+        <w:t>, this time</w:t>
+      </w:r>
+      <w:r>
+        <w:t xml:space="preserve"> relating to ROS’s TF system. The ro</w:t>
+      </w:r>
+      <w:r>
+        <w:t>bot’s TF tree created by the NAO</w:t>
+      </w:r>
+      <w:r>
+        <w:t>qi driver listed “odom”</w:t>
+      </w:r>
+      <w:r>
+        <w:t>,</w:t>
+      </w:r>
+      <w:r>
+        <w:t xml:space="preserve"> the robot’s odometry frame</w:t>
+      </w:r>
+      <w:r>
+        <w:t>,</w:t>
+      </w:r>
+      <w:r>
+        <w:t xml:space="preserve"> as the parent of “base_footprint”, the robot’s footprint. A frame can only have one parent, so when we created the transform from the pitch frame to the footprint frame, a conflict was created. This was easily remedied, by swapping the frames so that the transformation went from the footprint to the pitch. The TF library had a method to </w:t>
       </w:r>
       <w:r>
         <w:lastRenderedPageBreak/>
-        <w:t>pose and location of the AR tag would have a proportionally greater error in the pose and location of the pitch. The robot was seen to be floating above the simulated pitch, or clipping through it.</w:t>
-      </w:r>
-    </w:p>
-    <w:p>
-      <w:pPr>
-        <w:jc w:val="both"/>
-      </w:pPr>
-      <w:r>
-        <w:t xml:space="preserve">To solve this problem, a transform was needed that would make sure that the pitch’s </w:t>
-      </w:r>
-      <w:r>
-        <w:t>position and rotation relative to the Nao wouldn’t change beyond the way a football pitch in real life normally would.</w:t>
-      </w:r>
-      <w:r>
-        <w:t xml:space="preserve"> Position on a football pitch for this purpose is largely two-dimensional, the only information that should change should be the x and y position, and rotation around the z-axis</w:t>
-      </w:r>
-      <w:r>
-        <w:t>.</w:t>
-      </w:r>
-      <w:r>
-        <w:t xml:space="preserve"> A </w:t>
-      </w:r>
-      <w:r>
-        <w:t>TF List</w:t>
-      </w:r>
-      <w:r>
-        <w:t>ener object was created</w:t>
-      </w:r>
-      <w:r>
-        <w:t>, which had methods to return</w:t>
-      </w:r>
-      <w:r>
-        <w:t xml:space="preserve"> the transformation between two specified frames at a given time. </w:t>
-      </w:r>
-      <w:r>
-        <w:t>From this listener, the relevant transform information was pulled from the transform between the AR tag and the camera, and with this information, a transform from the pitch to the robot’s footprint was created.</w:t>
+        <w:t xml:space="preserve">calculate the inverse of a transform, so </w:t>
+      </w:r>
+      <w:r>
+        <w:t>making this change was easy.</w:t>
+      </w:r>
+      <w:r>
+        <w:t xml:space="preserve"> Once these changes were implemented, the pitch was estimated far more accurately in Rviz. </w:t>
+      </w:r>
+    </w:p>
+    <w:p>
+      <w:pPr>
+        <w:jc w:val="both"/>
+      </w:pPr>
+    </w:p>
+    <w:p>
+      <w:pPr>
+        <w:rPr>
+          <w:sz w:val="28"/>
+        </w:rPr>
+      </w:pPr>
+      <w:r>
+        <w:rPr>
+          <w:sz w:val="28"/>
+        </w:rPr>
+        <w:t>Evaluation</w:t>
+      </w:r>
+    </w:p>
+    <w:p>
+      <w:r>
+        <w:t xml:space="preserve">One particular failing in ROS that stood out was the limitations of the remap command. This came to light when trying to remap the camera topic when setting up ARToolKit with the Nao. The </w:t>
+      </w:r>
+      <w:proofErr w:type="spellStart"/>
+      <w:r>
+        <w:t>NAOqi</w:t>
+      </w:r>
+      <w:proofErr w:type="spellEnd"/>
+      <w:r>
+        <w:t xml:space="preserve"> driver published the camera info to &lt;</w:t>
+      </w:r>
+      <w:proofErr w:type="spellStart"/>
+      <w:r>
+        <w:t>ros</w:t>
+      </w:r>
+      <w:proofErr w:type="spellEnd"/>
+      <w:r>
+        <w:t xml:space="preserve"> camera topic&gt;, but the ARToolKit node subscribed to “/camera/”. After research into remapping topics in ROS, a remap command was written into the </w:t>
+      </w:r>
+      <w:proofErr w:type="spellStart"/>
+      <w:r>
+        <w:t>nao_bringup</w:t>
+      </w:r>
+      <w:proofErr w:type="spellEnd"/>
+      <w:r>
+        <w:t xml:space="preserve"> launch file that should have affected all nodes started after the command, piping the </w:t>
+      </w:r>
+      <w:proofErr w:type="spellStart"/>
+      <w:r>
+        <w:t>NAOqi</w:t>
+      </w:r>
+      <w:proofErr w:type="spellEnd"/>
+      <w:r>
+        <w:t xml:space="preserve"> driver’s camera data into “/camera/”. This wasn’t working, and could be verified by looking at the </w:t>
+      </w:r>
+      <w:proofErr w:type="spellStart"/>
+      <w:r>
+        <w:t>rqt_graph</w:t>
+      </w:r>
+      <w:proofErr w:type="spellEnd"/>
+      <w:r>
+        <w:t xml:space="preserve">. </w:t>
+      </w:r>
+    </w:p>
+    <w:p>
+      <w:pPr>
+        <w:rPr>
+          <w:sz w:val="28"/>
+        </w:rPr>
+      </w:pPr>
+      <w:r>
+        <w:rPr>
+          <w:sz w:val="28"/>
+        </w:rPr>
+        <w:t>Conclusion</w:t>
+      </w:r>
+    </w:p>
+    <w:p>
+      <w:r>
+        <w:t>The implication</w:t>
+      </w:r>
+      <w:r>
+        <w:t>s of this project…</w:t>
+      </w:r>
+    </w:p>
+    <w:p>
+      <w:r>
+        <w:t>While the results of my project are intended to be of interest to the RoboEireann team, the process used and documented in this thesis and its appendix could be used as a resource for anyone wishing to work with ROS in relation to the Nao robot</w:t>
+      </w:r>
+      <w:r>
+        <w:t>s, as well as anyone</w:t>
+      </w:r>
+      <w:r>
+        <w:t xml:space="preserve"> work</w:t>
+      </w:r>
+      <w:r>
+        <w:t>ing</w:t>
+      </w:r>
+      <w:r>
+        <w:t xml:space="preserve"> with ROS from a beginner standpoint.</w:t>
+      </w:r>
+    </w:p>
+    <w:p>
+      <w:r>
+        <w:t xml:space="preserve">There are a number of paths the RoboEireann team could take in the future regarding ROS. The most obvious project that could be undertaken would be the writing of a hattrick-compatible driver. In this project, the naoqi-driver has been shown to open up new possibilities for working with the Nao robots. Having </w:t>
+      </w:r>
+      <w:r>
+        <w:t xml:space="preserve">multiple tools communicating with the Nao </w:t>
+      </w:r>
+      <w:r>
+        <w:t>all from a single bridge, and having no contention between the different packages, would be an invaluable asset to the RoboEireann team. In addition to the tools shown in this project, ROS also has support for OpenCV, Gazebo, Moveit!</w:t>
+      </w:r>
+      <w:r>
+        <w:t xml:space="preserve"> and more.</w:t>
+      </w:r>
+    </w:p>
+    <w:p>
+      <w:r>
+        <w:t xml:space="preserve">Another, more complex route that could be taken, would be </w:t>
+      </w:r>
+      <w:r>
+        <w:t>to run ROS directly on the Nao. If this project were to b</w:t>
+      </w:r>
+      <w:r>
+        <w:t xml:space="preserve">e completed, development for RoboEireann could be simplified greatly. This is because ROS had packages and tools to address a multitude of common robotics problems, solutions which would otherwise have to be written into the hattrick system. </w:t>
+      </w:r>
+    </w:p>
+    <w:p>
+      <w:pPr>
+        <w:rPr>
+          <w:sz w:val="28"/>
+        </w:rPr>
+      </w:pPr>
+      <w:r>
+        <w:rPr>
+          <w:sz w:val="28"/>
+        </w:rPr>
+        <w:t>References</w:t>
+      </w:r>
+    </w:p>
+    <w:p>
+      <w:pPr>
+        <w:rPr>
+          <w:rStyle w:val="Hyperlink"/>
+          <w:color w:val="auto"/>
+          <w:u w:val="none"/>
+        </w:rPr>
+      </w:pPr>
+      <w:r>
+        <w:t xml:space="preserve">Aldebaran NAOqi </w:t>
+      </w:r>
+      <w:r>
+        <w:t>Documentation</w:t>
+      </w:r>
+      <w:r>
+        <w:t xml:space="preserve"> -</w:t>
       </w:r>
       <w:r>
         <w:t xml:space="preserve"> </w:t>
       </w:r>
-    </w:p>
-    <w:p>
-      <w:pPr>
-        <w:jc w:val="both"/>
-      </w:pPr>
-      <w:r>
-        <w:t>This created a</w:t>
-      </w:r>
-      <w:r>
-        <w:t>nother</w:t>
-      </w:r>
-      <w:r>
-        <w:t xml:space="preserve"> problem</w:t>
-      </w:r>
-      <w:r>
-        <w:t>, this time</w:t>
-      </w:r>
-      <w:r>
-        <w:t xml:space="preserve"> relating to ROS’s TF system. The ro</w:t>
-      </w:r>
-      <w:r>
-        <w:t>bot’s TF tree created by the NAO</w:t>
-      </w:r>
-      <w:r>
-        <w:t>qi driver listed “odom”</w:t>
-      </w:r>
-      <w:r>
-        <w:t>,</w:t>
-      </w:r>
-      <w:r>
-        <w:t xml:space="preserve"> the robot’s odometry frame</w:t>
-      </w:r>
-      <w:r>
-        <w:t>,</w:t>
-      </w:r>
-      <w:r>
-        <w:t xml:space="preserve"> as the parent of “base_footprint”, the robot’s footprint. A frame can only have one parent, so when we created the transform from the pitch frame to the footprint frame, a conflict was created. This was easily remedied, by swapping the frames so that the transformation went from the footprint to the pitch. The TF library had a method to calculate the inverse of a transform, so </w:t>
-      </w:r>
-      <w:r>
-        <w:t>making this change was easy.</w:t>
-      </w:r>
-      <w:r>
-        <w:t xml:space="preserve"> Once these changes were implemented, the pitch was estimated far more accurately in Rviz. </w:t>
-      </w:r>
-    </w:p>
-    <w:p>
-      <w:pPr>
-        <w:jc w:val="both"/>
-      </w:pPr>
-    </w:p>
-    <w:p>
-      <w:pPr>
-        <w:rPr>
-          <w:sz w:val="28"/>
-        </w:rPr>
-      </w:pPr>
-      <w:r>
-        <w:rPr>
-          <w:sz w:val="28"/>
-        </w:rPr>
-        <w:t>Evaluation</w:t>
-      </w:r>
-    </w:p>
-    <w:p>
-      <w:pPr>
-        <w:rPr>
-          <w:sz w:val="28"/>
-        </w:rPr>
-      </w:pPr>
-      <w:r>
-        <w:rPr>
-          <w:sz w:val="28"/>
-        </w:rPr>
-        <w:t>Conclusion</w:t>
-      </w:r>
-    </w:p>
-    <w:p>
-      <w:r>
-        <w:t>The implications of this project are very speci</w:t>
-      </w:r>
-      <w:r>
-        <w:t>fic to RoboCup and RoboEireann. &lt;write more&gt;</w:t>
-      </w:r>
-    </w:p>
-    <w:p>
-      <w:r>
-        <w:t xml:space="preserve">There are a number of paths the RoboEireann team could take in the future regarding ROS. The most obvious project that could be undertaken would be the writing of a hattrick-compatible driver. In this project, the naoqi-driver has been shown to open up new possibilities for working with the Nao robots. Having </w:t>
-      </w:r>
-      <w:r>
-        <w:t xml:space="preserve">multiple tools communicating with the Nao </w:t>
-      </w:r>
-      <w:r>
-        <w:t>all from a single bridge, and having no contention between the different packages, would be an invaluable asset to the RoboEireann team. In addition to the tools shown in this project, ROS also has support for OpenCV, Gazebo, Moveit!</w:t>
-      </w:r>
-      <w:r>
-        <w:t xml:space="preserve"> and more.</w:t>
-      </w:r>
-    </w:p>
-    <w:p>
-      <w:r>
-        <w:t xml:space="preserve">Another, more complex route that could be taken, would be </w:t>
-      </w:r>
-      <w:r>
-        <w:t>to run ROS directly on the Nao. If this project were to b</w:t>
-      </w:r>
-      <w:r>
-        <w:t xml:space="preserve">e completed, development for RoboEireann could be simplified greatly. This is because ROS had packages and tools to address a multitude of common robotics problems, solutions which would otherwise have to be written into the hattrick system. </w:t>
-      </w:r>
-    </w:p>
-    <w:p>
-      <w:pPr>
-        <w:rPr>
-          <w:sz w:val="28"/>
-        </w:rPr>
-      </w:pPr>
-      <w:r>
-        <w:rPr>
-          <w:sz w:val="28"/>
-        </w:rPr>
-        <w:t>References</w:t>
-      </w:r>
-    </w:p>
-    <w:p>
-      <w:r>
-        <w:t xml:space="preserve"> Aldebaran NAOqi </w:t>
-      </w:r>
-      <w:r>
-        <w:t>Documentation</w:t>
-      </w:r>
-      <w:r>
-        <w:t xml:space="preserve"> -</w:t>
-      </w:r>
-      <w:r>
-        <w:t xml:space="preserve"> </w:t>
-      </w:r>
-      <w:hyperlink r:id="rId7" w:history="1">
+      <w:hyperlink r:id="rId9" w:history="1">
         <w:r>
           <w:rPr>
             <w:rStyle w:val="Hyperlink"/>
@@ -2060,9 +2971,27 @@
     </w:p>
     <w:p>
       <w:r>
+        <w:rPr>
+          <w:rStyle w:val="Hyperlink"/>
+          <w:color w:val="auto"/>
+          <w:u w:val="none"/>
+        </w:rPr>
+        <w:t xml:space="preserve">Aldebaran NAO Documentation - </w:t>
+      </w:r>
+      <w:r>
+        <w:rPr>
+          <w:rStyle w:val="Hyperlink"/>
+          <w:color w:val="auto"/>
+          <w:u w:val="none"/>
+        </w:rPr>
+        <w:t>http://doc.aldebaran.com/2-1/home_nao.html</w:t>
+      </w:r>
+    </w:p>
+    <w:p>
+      <w:r>
         <w:t xml:space="preserve">Official ROS website - </w:t>
       </w:r>
-      <w:hyperlink r:id="rId8" w:history="1">
+      <w:hyperlink r:id="rId10" w:history="1">
         <w:r>
           <w:rPr>
             <w:rStyle w:val="Hyperlink"/>
@@ -2098,105 +3027,7 @@
         <w:rPr>
           <w:sz w:val="28"/>
         </w:rPr>
-        <w:lastRenderedPageBreak/>
         <w:t>Appendices</w:t>
-      </w:r>
-    </w:p>
-    <w:p>
-      <w:pPr>
-        <w:rPr>
-          <w:color w:val="FF0000"/>
-          <w:sz w:val="28"/>
-        </w:rPr>
-      </w:pPr>
-      <w:r>
-        <w:rPr>
-          <w:color w:val="FF0000"/>
-          <w:sz w:val="28"/>
-        </w:rPr>
-        <w:t>More things to write about</w:t>
-      </w:r>
-    </w:p>
-    <w:p>
-      <w:pPr>
-        <w:rPr>
-          <w:color w:val="FF0000"/>
-          <w:sz w:val="28"/>
-        </w:rPr>
-      </w:pPr>
-      <w:r>
-        <w:rPr>
-          <w:color w:val="FF0000"/>
-          <w:sz w:val="28"/>
-        </w:rPr>
-        <w:t>-legacy code</w:t>
-      </w:r>
-      <w:r>
-        <w:rPr>
-          <w:color w:val="FF0000"/>
-          <w:sz w:val="28"/>
-        </w:rPr>
-        <w:t xml:space="preserve"> </w:t>
-      </w:r>
-    </w:p>
-    <w:p>
-      <w:pPr>
-        <w:rPr>
-          <w:color w:val="FF0000"/>
-          <w:sz w:val="28"/>
-        </w:rPr>
-      </w:pPr>
-      <w:r>
-        <w:rPr>
-          <w:color w:val="FF0000"/>
-          <w:sz w:val="28"/>
-        </w:rPr>
-        <w:t>-need for abstraction</w:t>
-      </w:r>
-    </w:p>
-    <w:p>
-      <w:pPr>
-        <w:rPr>
-          <w:color w:val="FF0000"/>
-          <w:sz w:val="28"/>
-        </w:rPr>
-      </w:pPr>
-      <w:r>
-        <w:rPr>
-          <w:color w:val="FF0000"/>
-          <w:sz w:val="28"/>
-        </w:rPr>
-        <w:t>-constantly changing team</w:t>
-      </w:r>
-    </w:p>
-    <w:p>
-      <w:pPr>
-        <w:rPr>
-          <w:color w:val="FF0000"/>
-          <w:sz w:val="28"/>
-        </w:rPr>
-      </w:pPr>
-      <w:r>
-        <w:rPr>
-          <w:color w:val="FF0000"/>
-          <w:sz w:val="28"/>
-        </w:rPr>
-        <w:t>-extreme learning curve</w:t>
-      </w:r>
-    </w:p>
-    <w:p>
-      <w:pPr>
-        <w:rPr>
-          <w:color w:val="FF0000"/>
-          <w:sz w:val="28"/>
-        </w:rPr>
-      </w:pPr>
-      <w:r>
-        <w:rPr>
-          <w:color w:val="FF0000"/>
-          <w:sz w:val="28"/>
-        </w:rPr>
-        <w:t>-need for modularity</w:t>
       </w:r>
     </w:p>
     <w:p>
@@ -2534,6 +3365,119 @@
     </w:lvl>
   </w:abstractNum>
   <w:abstractNum w:abstractNumId="3" w15:restartNumberingAfterBreak="0">
+    <w:nsid w:val="2185295C"/>
+    <w:multiLevelType w:val="hybridMultilevel"/>
+    <w:tmpl w:val="B5504A5E"/>
+    <w:lvl w:ilvl="0" w:tplc="18090001">
+      <w:start w:val="1"/>
+      <w:numFmt w:val="bullet"/>
+      <w:lvlText w:val=""/>
+      <w:lvlJc w:val="left"/>
+      <w:pPr>
+        <w:ind w:left="720" w:hanging="360"/>
+      </w:pPr>
+      <w:rPr>
+        <w:rFonts w:ascii="Symbol" w:hAnsi="Symbol" w:hint="default"/>
+      </w:rPr>
+    </w:lvl>
+    <w:lvl w:ilvl="1" w:tplc="18090003">
+      <w:start w:val="1"/>
+      <w:numFmt w:val="bullet"/>
+      <w:lvlText w:val="o"/>
+      <w:lvlJc w:val="left"/>
+      <w:pPr>
+        <w:ind w:left="1440" w:hanging="360"/>
+      </w:pPr>
+      <w:rPr>
+        <w:rFonts w:ascii="Courier New" w:hAnsi="Courier New" w:cs="Courier New" w:hint="default"/>
+      </w:rPr>
+    </w:lvl>
+    <w:lvl w:ilvl="2" w:tplc="18090005" w:tentative="1">
+      <w:start w:val="1"/>
+      <w:numFmt w:val="bullet"/>
+      <w:lvlText w:val=""/>
+      <w:lvlJc w:val="left"/>
+      <w:pPr>
+        <w:ind w:left="2160" w:hanging="360"/>
+      </w:pPr>
+      <w:rPr>
+        <w:rFonts w:ascii="Wingdings" w:hAnsi="Wingdings" w:hint="default"/>
+      </w:rPr>
+    </w:lvl>
+    <w:lvl w:ilvl="3" w:tplc="18090001" w:tentative="1">
+      <w:start w:val="1"/>
+      <w:numFmt w:val="bullet"/>
+      <w:lvlText w:val=""/>
+      <w:lvlJc w:val="left"/>
+      <w:pPr>
+        <w:ind w:left="2880" w:hanging="360"/>
+      </w:pPr>
+      <w:rPr>
+        <w:rFonts w:ascii="Symbol" w:hAnsi="Symbol" w:hint="default"/>
+      </w:rPr>
+    </w:lvl>
+    <w:lvl w:ilvl="4" w:tplc="18090003" w:tentative="1">
+      <w:start w:val="1"/>
+      <w:numFmt w:val="bullet"/>
+      <w:lvlText w:val="o"/>
+      <w:lvlJc w:val="left"/>
+      <w:pPr>
+        <w:ind w:left="3600" w:hanging="360"/>
+      </w:pPr>
+      <w:rPr>
+        <w:rFonts w:ascii="Courier New" w:hAnsi="Courier New" w:cs="Courier New" w:hint="default"/>
+      </w:rPr>
+    </w:lvl>
+    <w:lvl w:ilvl="5" w:tplc="18090005" w:tentative="1">
+      <w:start w:val="1"/>
+      <w:numFmt w:val="bullet"/>
+      <w:lvlText w:val=""/>
+      <w:lvlJc w:val="left"/>
+      <w:pPr>
+        <w:ind w:left="4320" w:hanging="360"/>
+      </w:pPr>
+      <w:rPr>
+        <w:rFonts w:ascii="Wingdings" w:hAnsi="Wingdings" w:hint="default"/>
+      </w:rPr>
+    </w:lvl>
+    <w:lvl w:ilvl="6" w:tplc="18090001" w:tentative="1">
+      <w:start w:val="1"/>
+      <w:numFmt w:val="bullet"/>
+      <w:lvlText w:val=""/>
+      <w:lvlJc w:val="left"/>
+      <w:pPr>
+        <w:ind w:left="5040" w:hanging="360"/>
+      </w:pPr>
+      <w:rPr>
+        <w:rFonts w:ascii="Symbol" w:hAnsi="Symbol" w:hint="default"/>
+      </w:rPr>
+    </w:lvl>
+    <w:lvl w:ilvl="7" w:tplc="18090003" w:tentative="1">
+      <w:start w:val="1"/>
+      <w:numFmt w:val="bullet"/>
+      <w:lvlText w:val="o"/>
+      <w:lvlJc w:val="left"/>
+      <w:pPr>
+        <w:ind w:left="5760" w:hanging="360"/>
+      </w:pPr>
+      <w:rPr>
+        <w:rFonts w:ascii="Courier New" w:hAnsi="Courier New" w:cs="Courier New" w:hint="default"/>
+      </w:rPr>
+    </w:lvl>
+    <w:lvl w:ilvl="8" w:tplc="18090005" w:tentative="1">
+      <w:start w:val="1"/>
+      <w:numFmt w:val="bullet"/>
+      <w:lvlText w:val=""/>
+      <w:lvlJc w:val="left"/>
+      <w:pPr>
+        <w:ind w:left="6480" w:hanging="360"/>
+      </w:pPr>
+      <w:rPr>
+        <w:rFonts w:ascii="Wingdings" w:hAnsi="Wingdings" w:hint="default"/>
+      </w:rPr>
+    </w:lvl>
+  </w:abstractNum>
+  <w:abstractNum w:abstractNumId="4" w15:restartNumberingAfterBreak="0">
     <w:nsid w:val="252D64CD"/>
     <w:multiLevelType w:val="hybridMultilevel"/>
     <w:tmpl w:val="9A0641FA"/>
@@ -2646,7 +3590,7 @@
       </w:rPr>
     </w:lvl>
   </w:abstractNum>
-  <w:abstractNum w:abstractNumId="4" w15:restartNumberingAfterBreak="0">
+  <w:abstractNum w:abstractNumId="5" w15:restartNumberingAfterBreak="0">
     <w:nsid w:val="271A42A4"/>
     <w:multiLevelType w:val="hybridMultilevel"/>
     <w:tmpl w:val="AEC66D54"/>
@@ -2759,7 +3703,7 @@
       </w:rPr>
     </w:lvl>
   </w:abstractNum>
-  <w:abstractNum w:abstractNumId="5" w15:restartNumberingAfterBreak="0">
+  <w:abstractNum w:abstractNumId="6" w15:restartNumberingAfterBreak="0">
     <w:nsid w:val="3F35168F"/>
     <w:multiLevelType w:val="hybridMultilevel"/>
     <w:tmpl w:val="57608EE6"/>
@@ -2872,7 +3816,7 @@
       </w:rPr>
     </w:lvl>
   </w:abstractNum>
-  <w:abstractNum w:abstractNumId="6" w15:restartNumberingAfterBreak="0">
+  <w:abstractNum w:abstractNumId="7" w15:restartNumberingAfterBreak="0">
     <w:nsid w:val="4EE735A3"/>
     <w:multiLevelType w:val="hybridMultilevel"/>
     <w:tmpl w:val="B742EDFC"/>
@@ -2985,7 +3929,7 @@
       </w:rPr>
     </w:lvl>
   </w:abstractNum>
-  <w:abstractNum w:abstractNumId="7" w15:restartNumberingAfterBreak="0">
+  <w:abstractNum w:abstractNumId="8" w15:restartNumberingAfterBreak="0">
     <w:nsid w:val="601C661A"/>
     <w:multiLevelType w:val="hybridMultilevel"/>
     <w:tmpl w:val="75EA1656"/>
@@ -3098,7 +4042,7 @@
       </w:rPr>
     </w:lvl>
   </w:abstractNum>
-  <w:abstractNum w:abstractNumId="8" w15:restartNumberingAfterBreak="0">
+  <w:abstractNum w:abstractNumId="9" w15:restartNumberingAfterBreak="0">
     <w:nsid w:val="608815CB"/>
     <w:multiLevelType w:val="hybridMultilevel"/>
     <w:tmpl w:val="A15E284E"/>
@@ -3211,7 +4155,7 @@
       </w:rPr>
     </w:lvl>
   </w:abstractNum>
-  <w:abstractNum w:abstractNumId="9" w15:restartNumberingAfterBreak="0">
+  <w:abstractNum w:abstractNumId="10" w15:restartNumberingAfterBreak="0">
     <w:nsid w:val="61D4505F"/>
     <w:multiLevelType w:val="hybridMultilevel"/>
     <w:tmpl w:val="7F0EDEB0"/>
@@ -3323,7 +4267,7 @@
       </w:rPr>
     </w:lvl>
   </w:abstractNum>
-  <w:abstractNum w:abstractNumId="10" w15:restartNumberingAfterBreak="0">
+  <w:abstractNum w:abstractNumId="11" w15:restartNumberingAfterBreak="0">
     <w:nsid w:val="66F106A8"/>
     <w:multiLevelType w:val="hybridMultilevel"/>
     <w:tmpl w:val="2AC67B56"/>
@@ -3412,7 +4356,7 @@
       </w:pPr>
     </w:lvl>
   </w:abstractNum>
-  <w:abstractNum w:abstractNumId="11" w15:restartNumberingAfterBreak="0">
+  <w:abstractNum w:abstractNumId="12" w15:restartNumberingAfterBreak="0">
     <w:nsid w:val="71453E55"/>
     <w:multiLevelType w:val="hybridMultilevel"/>
     <w:tmpl w:val="1DF47604"/>
@@ -3525,7 +4469,7 @@
       </w:rPr>
     </w:lvl>
   </w:abstractNum>
-  <w:abstractNum w:abstractNumId="12" w15:restartNumberingAfterBreak="0">
+  <w:abstractNum w:abstractNumId="13" w15:restartNumberingAfterBreak="0">
     <w:nsid w:val="73380A15"/>
     <w:multiLevelType w:val="hybridMultilevel"/>
     <w:tmpl w:val="159C8682"/>
@@ -3614,7 +4558,7 @@
       </w:pPr>
     </w:lvl>
   </w:abstractNum>
-  <w:abstractNum w:abstractNumId="13" w15:restartNumberingAfterBreak="0">
+  <w:abstractNum w:abstractNumId="14" w15:restartNumberingAfterBreak="0">
     <w:nsid w:val="7A29460C"/>
     <w:multiLevelType w:val="hybridMultilevel"/>
     <w:tmpl w:val="162AB8B4"/>
@@ -3727,7 +4671,7 @@
       </w:rPr>
     </w:lvl>
   </w:abstractNum>
-  <w:abstractNum w:abstractNumId="14" w15:restartNumberingAfterBreak="0">
+  <w:abstractNum w:abstractNumId="15" w15:restartNumberingAfterBreak="0">
     <w:nsid w:val="7D754EE8"/>
     <w:multiLevelType w:val="hybridMultilevel"/>
     <w:tmpl w:val="BBEE31A6"/>
@@ -3817,46 +4761,49 @@
     <w:abstractNumId w:val="2"/>
   </w:num>
   <w:num w:numId="2">
+    <w:abstractNumId w:val="6"/>
+  </w:num>
+  <w:num w:numId="3">
     <w:abstractNumId w:val="5"/>
   </w:num>
-  <w:num w:numId="3">
-    <w:abstractNumId w:val="4"/>
-  </w:num>
   <w:num w:numId="4">
-    <w:abstractNumId w:val="13"/>
+    <w:abstractNumId w:val="14"/>
   </w:num>
   <w:num w:numId="5">
     <w:abstractNumId w:val="1"/>
   </w:num>
   <w:num w:numId="6">
+    <w:abstractNumId w:val="11"/>
+  </w:num>
+  <w:num w:numId="7">
+    <w:abstractNumId w:val="13"/>
+  </w:num>
+  <w:num w:numId="8">
+    <w:abstractNumId w:val="4"/>
+  </w:num>
+  <w:num w:numId="9">
+    <w:abstractNumId w:val="7"/>
+  </w:num>
+  <w:num w:numId="10">
     <w:abstractNumId w:val="10"/>
   </w:num>
-  <w:num w:numId="7">
-    <w:abstractNumId w:val="12"/>
-  </w:num>
-  <w:num w:numId="8">
-    <w:abstractNumId w:val="3"/>
-  </w:num>
-  <w:num w:numId="9">
-    <w:abstractNumId w:val="6"/>
-  </w:num>
-  <w:num w:numId="10">
-    <w:abstractNumId w:val="9"/>
-  </w:num>
   <w:num w:numId="11">
-    <w:abstractNumId w:val="14"/>
+    <w:abstractNumId w:val="15"/>
   </w:num>
   <w:num w:numId="12">
-    <w:abstractNumId w:val="7"/>
+    <w:abstractNumId w:val="8"/>
   </w:num>
   <w:num w:numId="13">
     <w:abstractNumId w:val="0"/>
   </w:num>
   <w:num w:numId="14">
-    <w:abstractNumId w:val="8"/>
+    <w:abstractNumId w:val="9"/>
   </w:num>
   <w:num w:numId="15">
-    <w:abstractNumId w:val="11"/>
+    <w:abstractNumId w:val="12"/>
+  </w:num>
+  <w:num w:numId="16">
+    <w:abstractNumId w:val="3"/>
   </w:num>
 </w:numbering>
 </file>

</xml_diff>